<commit_message>
ghant chart upade + proccess report
</commit_message>
<xml_diff>
--- a/Process Report.docx
+++ b/Process Report.docx
@@ -57,12 +57,12 @@
           <w:szCs w:val="32"/>
           <w:lang w:val="en-US"/>
         </w:rPr>
-        <w:t>[Title]</w:t>
-      </w:r>
-    </w:p>
-    <w:p>
-      <w:pPr>
-        <w:spacing w:after="160" w:line="240" w:lineRule="auto"/>
+        <w:t>Process report sep2</w:t>
+      </w:r>
+    </w:p>
+    <w:p>
+      <w:pPr>
+        <w:spacing w:after="160" w:line="259" w:lineRule="auto"/>
         <w:jc w:val="center"/>
         <w:rPr>
           <w:b/>
@@ -83,6 +83,99 @@
           <w:lang w:val="en-US"/>
         </w:rPr>
       </w:pPr>
+      <w:r>
+        <w:rPr>
+          <w:b/>
+          <w:sz w:val="28"/>
+          <w:szCs w:val="28"/>
+          <w:lang w:val="en-US"/>
+        </w:rPr>
+        <w:t>Students</w:t>
+      </w:r>
+    </w:p>
+    <w:p>
+      <w:pPr>
+        <w:spacing w:after="160" w:line="259" w:lineRule="auto"/>
+        <w:jc w:val="center"/>
+        <w:rPr>
+          <w:bCs/>
+          <w:sz w:val="32"/>
+          <w:szCs w:val="32"/>
+          <w:lang w:val="en-US"/>
+        </w:rPr>
+      </w:pPr>
+      <w:r>
+        <w:rPr>
+          <w:bCs/>
+          <w:sz w:val="32"/>
+          <w:szCs w:val="32"/>
+          <w:lang w:val="en-US"/>
+        </w:rPr>
+        <w:t>Balkis Ibrahim 260092</w:t>
+      </w:r>
+    </w:p>
+    <w:p>
+      <w:pPr>
+        <w:spacing w:after="160" w:line="259" w:lineRule="auto"/>
+        <w:jc w:val="center"/>
+        <w:rPr>
+          <w:bCs/>
+          <w:sz w:val="32"/>
+          <w:szCs w:val="32"/>
+          <w:lang w:val="en-US"/>
+        </w:rPr>
+      </w:pPr>
+      <w:r>
+        <w:rPr>
+          <w:bCs/>
+          <w:sz w:val="32"/>
+          <w:szCs w:val="32"/>
+          <w:lang w:val="en-US"/>
+        </w:rPr>
+        <w:t>Dziugas Austys 280144</w:t>
+      </w:r>
+    </w:p>
+    <w:p>
+      <w:pPr>
+        <w:spacing w:after="160" w:line="259" w:lineRule="auto"/>
+        <w:jc w:val="center"/>
+        <w:rPr>
+          <w:bCs/>
+          <w:sz w:val="32"/>
+          <w:szCs w:val="32"/>
+          <w:lang w:val="en-US"/>
+        </w:rPr>
+      </w:pPr>
+      <w:r>
+        <w:rPr>
+          <w:bCs/>
+          <w:sz w:val="32"/>
+          <w:szCs w:val="32"/>
+          <w:lang w:val="en-US"/>
+        </w:rPr>
+        <w:t>Przemyslaw Regulski 280196</w:t>
+      </w:r>
+    </w:p>
+    <w:p>
+      <w:pPr>
+        <w:spacing w:after="160" w:line="259" w:lineRule="auto"/>
+        <w:jc w:val="center"/>
+        <w:rPr>
+          <w:bCs/>
+          <w:sz w:val="32"/>
+          <w:szCs w:val="32"/>
+          <w:lang w:val="en-US"/>
+        </w:rPr>
+      </w:pPr>
+      <w:r>
+        <w:rPr>
+          <w:bCs/>
+          <w:sz w:val="32"/>
+          <w:szCs w:val="32"/>
+          <w:lang w:val="en-US"/>
+        </w:rPr>
+        <w:t>Ronald Johnson 279987</w:t>
+      </w:r>
     </w:p>
     <w:p>
       <w:pPr>
@@ -95,24 +188,30 @@
           <w:lang w:val="en-US"/>
         </w:rPr>
       </w:pPr>
-      <w:r>
+    </w:p>
+    <w:p>
+      <w:pPr>
+        <w:spacing w:after="160" w:line="259" w:lineRule="auto"/>
+        <w:jc w:val="center"/>
         <w:rPr>
           <w:b/>
           <w:sz w:val="32"/>
           <w:szCs w:val="32"/>
           <w:lang w:val="en-US"/>
         </w:rPr>
-        <w:t>[N</w:t>
-      </w:r>
-      <w:r>
+      </w:pPr>
+    </w:p>
+    <w:p>
+      <w:pPr>
+        <w:spacing w:after="160" w:line="259" w:lineRule="auto"/>
+        <w:jc w:val="center"/>
         <w:rPr>
           <w:b/>
           <w:sz w:val="32"/>
           <w:szCs w:val="32"/>
           <w:lang w:val="en-US"/>
         </w:rPr>
-        <w:t>ame</w:t>
-      </w:r>
+      </w:pPr>
       <w:r>
         <w:rPr>
           <w:b/>
@@ -120,7 +219,7 @@
           <w:szCs w:val="32"/>
           <w:lang w:val="en-US"/>
         </w:rPr>
-        <w:t>(</w:t>
+        <w:t>S</w:t>
       </w:r>
       <w:r>
         <w:rPr>
@@ -129,7 +228,7 @@
           <w:szCs w:val="32"/>
           <w:lang w:val="en-US"/>
         </w:rPr>
-        <w:t>s</w:t>
+        <w:t>uper</w:t>
       </w:r>
       <w:r>
         <w:rPr>
@@ -138,35 +237,65 @@
           <w:szCs w:val="32"/>
           <w:lang w:val="en-US"/>
         </w:rPr>
-        <w:t>) of student(s)</w:t>
-      </w:r>
-      <w:r>
+        <w:t>visor</w:t>
+      </w:r>
+    </w:p>
+    <w:p>
+      <w:pPr>
+        <w:spacing w:after="160" w:line="259" w:lineRule="auto"/>
+        <w:jc w:val="center"/>
+        <w:rPr>
+          <w:bCs/>
+          <w:sz w:val="32"/>
+          <w:szCs w:val="32"/>
+          <w:lang w:val="en-US"/>
+        </w:rPr>
+      </w:pPr>
+      <w:r>
+        <w:rPr>
+          <w:bCs/>
+          <w:sz w:val="32"/>
+          <w:szCs w:val="32"/>
+          <w:lang w:val="en-US"/>
+        </w:rPr>
+        <w:t>Troels Mortensen</w:t>
+      </w:r>
+    </w:p>
+    <w:p>
+      <w:pPr>
+        <w:spacing w:after="160" w:line="240" w:lineRule="auto"/>
+        <w:jc w:val="center"/>
         <w:rPr>
           <w:b/>
           <w:sz w:val="32"/>
           <w:szCs w:val="32"/>
           <w:lang w:val="en-US"/>
         </w:rPr>
-        <w:t>, student number</w:t>
-      </w:r>
-      <w:r>
+      </w:pPr>
+    </w:p>
+    <w:p>
+      <w:pPr>
+        <w:spacing w:after="160" w:line="259" w:lineRule="auto"/>
+        <w:jc w:val="center"/>
         <w:rPr>
           <w:b/>
           <w:sz w:val="32"/>
           <w:szCs w:val="32"/>
           <w:lang w:val="en-US"/>
         </w:rPr>
-        <w:t>(s)</w:t>
-      </w:r>
-      <w:r>
+      </w:pPr>
+    </w:p>
+    <w:p>
+      <w:pPr>
+        <w:spacing w:after="160" w:line="259" w:lineRule="auto"/>
+        <w:jc w:val="center"/>
         <w:rPr>
           <w:b/>
           <w:sz w:val="32"/>
           <w:szCs w:val="32"/>
           <w:lang w:val="en-US"/>
         </w:rPr>
-        <w:t>]</w:t>
-      </w:r>
+      </w:pPr>
     </w:p>
     <w:p>
       <w:pPr>
@@ -186,17 +315,20 @@
           <w:szCs w:val="32"/>
           <w:lang w:val="en-US"/>
         </w:rPr>
-        <w:t>[Name of super</w:t>
-      </w:r>
-      <w:r>
+        <w:t xml:space="preserve">ICT ENGINEERING </w:t>
+      </w:r>
+    </w:p>
+    <w:p>
+      <w:pPr>
+        <w:spacing w:after="160" w:line="259" w:lineRule="auto"/>
+        <w:jc w:val="center"/>
         <w:rPr>
           <w:b/>
           <w:sz w:val="32"/>
           <w:szCs w:val="32"/>
           <w:lang w:val="en-US"/>
         </w:rPr>
-        <w:t>visor</w:t>
-      </w:r>
+      </w:pPr>
       <w:r>
         <w:rPr>
           <w:b/>
@@ -204,7 +336,7 @@
           <w:szCs w:val="32"/>
           <w:lang w:val="en-US"/>
         </w:rPr>
-        <w:t>(s)</w:t>
+        <w:t>SECOND SEMESTER 201</w:t>
       </w:r>
       <w:r>
         <w:rPr>
@@ -213,12 +345,12 @@
           <w:szCs w:val="32"/>
           <w:lang w:val="en-US"/>
         </w:rPr>
-        <w:t>]</w:t>
-      </w:r>
-    </w:p>
-    <w:p>
-      <w:pPr>
-        <w:spacing w:after="160" w:line="240" w:lineRule="auto"/>
+        <w:t>9</w:t>
+      </w:r>
+    </w:p>
+    <w:p>
+      <w:pPr>
+        <w:spacing w:after="160" w:line="259" w:lineRule="auto"/>
         <w:jc w:val="center"/>
         <w:rPr>
           <w:b/>
@@ -291,219 +423,20 @@
     <w:p>
       <w:pPr>
         <w:spacing w:after="160" w:line="259" w:lineRule="auto"/>
-        <w:jc w:val="center"/>
-        <w:rPr>
-          <w:b/>
-          <w:sz w:val="32"/>
-          <w:szCs w:val="32"/>
-          <w:lang w:val="en-US"/>
-        </w:rPr>
-      </w:pPr>
-    </w:p>
-    <w:p>
-      <w:pPr>
-        <w:spacing w:after="160" w:line="259" w:lineRule="auto"/>
-        <w:jc w:val="center"/>
-        <w:rPr>
-          <w:b/>
-          <w:sz w:val="32"/>
-          <w:szCs w:val="32"/>
-          <w:lang w:val="en-US"/>
-        </w:rPr>
-      </w:pPr>
-    </w:p>
-    <w:p>
-      <w:pPr>
-        <w:spacing w:after="160" w:line="259" w:lineRule="auto"/>
-        <w:jc w:val="center"/>
-        <w:rPr>
-          <w:b/>
-          <w:sz w:val="32"/>
-          <w:szCs w:val="32"/>
-          <w:lang w:val="en-US"/>
-        </w:rPr>
-      </w:pPr>
-      <w:r>
         <w:rPr>
           <w:b/>
           <w:sz w:val="28"/>
           <w:szCs w:val="28"/>
           <w:lang w:val="en-US"/>
         </w:rPr>
-        <w:t>[</w:t>
-      </w:r>
-      <w:r>
-        <w:rPr>
-          <w:b/>
-          <w:sz w:val="32"/>
-          <w:szCs w:val="32"/>
-          <w:lang w:val="en-US"/>
-        </w:rPr>
-        <w:t>Number of characters]</w:t>
-      </w:r>
-    </w:p>
-    <w:p>
-      <w:pPr>
-        <w:spacing w:after="160" w:line="240" w:lineRule="auto"/>
-        <w:jc w:val="center"/>
-        <w:rPr>
-          <w:b/>
-          <w:sz w:val="32"/>
-          <w:szCs w:val="32"/>
-          <w:lang w:val="en-US"/>
-        </w:rPr>
-      </w:pPr>
-      <w:r>
-        <w:rPr>
-          <w:b/>
-          <w:sz w:val="32"/>
-          <w:szCs w:val="32"/>
-          <w:lang w:val="en-US"/>
-        </w:rPr>
-        <w:t xml:space="preserve"> </w:t>
-      </w:r>
-      <w:r>
-        <w:rPr>
-          <w:b/>
-          <w:sz w:val="32"/>
-          <w:szCs w:val="32"/>
-          <w:lang w:val="en-US"/>
-        </w:rPr>
-        <w:t>[Study program]</w:t>
-      </w:r>
-    </w:p>
-    <w:p>
-      <w:pPr>
-        <w:spacing w:after="160" w:line="259" w:lineRule="auto"/>
-        <w:jc w:val="center"/>
-        <w:rPr>
-          <w:b/>
-          <w:sz w:val="32"/>
-          <w:szCs w:val="32"/>
-          <w:lang w:val="en-US"/>
-        </w:rPr>
-      </w:pPr>
-      <w:r>
-        <w:rPr>
-          <w:b/>
-          <w:sz w:val="32"/>
-          <w:szCs w:val="32"/>
-          <w:lang w:val="en-US"/>
-        </w:rPr>
-        <w:t>[Semester]</w:t>
-      </w:r>
-    </w:p>
-    <w:p>
-      <w:pPr>
-        <w:spacing w:after="160" w:line="259" w:lineRule="auto"/>
-        <w:jc w:val="center"/>
-        <w:rPr>
-          <w:b/>
-          <w:sz w:val="32"/>
-          <w:szCs w:val="32"/>
-          <w:lang w:val="en-US"/>
-        </w:rPr>
-      </w:pPr>
-      <w:r>
-        <w:rPr>
-          <w:b/>
-          <w:sz w:val="32"/>
-          <w:szCs w:val="32"/>
-          <w:lang w:val="en-US"/>
-        </w:rPr>
-        <w:t>[</w:t>
-      </w:r>
-      <w:r>
-        <w:rPr>
-          <w:b/>
-          <w:sz w:val="32"/>
-          <w:szCs w:val="32"/>
-          <w:lang w:val="en-US"/>
-        </w:rPr>
-        <w:t>Date</w:t>
-      </w:r>
-      <w:r>
-        <w:rPr>
-          <w:b/>
-          <w:sz w:val="32"/>
-          <w:szCs w:val="32"/>
-          <w:lang w:val="en-US"/>
-        </w:rPr>
-        <w:t>]</w:t>
-      </w:r>
-    </w:p>
-    <w:p>
-      <w:pPr>
-        <w:spacing w:after="160" w:line="259" w:lineRule="auto"/>
-        <w:jc w:val="center"/>
-        <w:rPr>
-          <w:b/>
-          <w:sz w:val="32"/>
-          <w:szCs w:val="32"/>
-          <w:lang w:val="en-US"/>
-        </w:rPr>
-      </w:pPr>
-    </w:p>
-    <w:p>
-      <w:pPr>
-        <w:spacing w:line="259" w:lineRule="auto"/>
-        <w:jc w:val="right"/>
-        <w:rPr>
-          <w:noProof/>
-          <w:szCs w:val="22"/>
-          <w:lang w:eastAsia="da-DK"/>
-        </w:rPr>
-      </w:pPr>
-      <w:r>
-        <w:rPr>
-          <w:noProof/>
-          <w:szCs w:val="22"/>
-          <w:lang w:eastAsia="da-DK"/>
-        </w:rPr>
-        <w:t>Version: August, 2018</w:t>
-      </w:r>
-    </w:p>
-    <w:p>
-      <w:pPr>
-        <w:jc w:val="right"/>
-        <w:rPr>
-          <w:szCs w:val="22"/>
-        </w:rPr>
-      </w:pPr>
-      <w:r>
-        <w:rPr>
-          <w:noProof/>
-          <w:szCs w:val="22"/>
-          <w:lang w:eastAsia="da-DK"/>
-        </w:rPr>
-        <w:t xml:space="preserve">Template responsible: </w:t>
-      </w:r>
-      <w:r>
-        <w:rPr>
-          <w:rStyle w:val="Hyperlink"/>
-          <w:szCs w:val="22"/>
-        </w:rPr>
-        <w:t>dans@via.dk</w:t>
-      </w:r>
-    </w:p>
-    <w:p>
-      <w:pPr>
-        <w:spacing w:after="160" w:line="259" w:lineRule="auto"/>
+      </w:pPr>
+      <w:r>
         <w:rPr>
           <w:b/>
           <w:sz w:val="28"/>
           <w:szCs w:val="28"/>
           <w:lang w:val="en-US"/>
         </w:rPr>
-      </w:pPr>
-      <w:r>
-        <w:rPr>
-          <w:b/>
-          <w:sz w:val="28"/>
-          <w:szCs w:val="28"/>
-          <w:lang w:val="en-US"/>
-        </w:rPr>
-        <w:lastRenderedPageBreak/>
         <w:t>Table of content</w:t>
       </w:r>
       <w:r>
@@ -1473,21 +1406,7 @@
           <w:sz w:val="20"/>
           <w:lang w:val="en-US"/>
         </w:rPr>
-        <w:t xml:space="preserve">The current document is meant to inform both the team and the reader about how the planned activities worked out and how the collaboration and workflow went in our group. For this project, there was no mandatory given topic, but instead, we had the possibility of choosing the </w:t>
-      </w:r>
-      <w:r>
-        <w:rPr>
-          <w:sz w:val="20"/>
-          <w:lang w:val="en-US"/>
-        </w:rPr>
-        <w:t>methodology,</w:t>
-      </w:r>
-      <w:r>
-        <w:rPr>
-          <w:sz w:val="20"/>
-          <w:lang w:val="en-US"/>
-        </w:rPr>
-        <w:t xml:space="preserve"> we want to use. The chosen working methodology for this project was SCRUM since it was the ideal way of managing the team in an agile way. The group’s activities for this assignment were organized in sprints. There was a total of </w:t>
+        <w:t xml:space="preserve">The current document is meant to inform both the team and the reader about how the planned activities worked out and how the collaboration and workflow went in our group. For this project, there was no mandatory given topic, but instead, we had the possibility of choosing the methodology, we want to use. The chosen working methodology for this project was SCRUM since it was the ideal way of managing the team in an agile way. The group’s activities for this assignment were organized in sprints. There was a total of </w:t>
       </w:r>
       <w:r>
         <w:rPr>
@@ -1635,73 +1554,117 @@
     </w:p>
     <w:p>
       <w:pPr>
-        <w:rPr>
-          <w:sz w:val="20"/>
-          <w:lang w:val="en-US"/>
-        </w:rPr>
-      </w:pPr>
-      <w:r>
-        <w:rPr>
-          <w:sz w:val="20"/>
-          <w:lang w:val="en-US"/>
-        </w:rPr>
-        <w:t xml:space="preserve">Our group is made of </w:t>
-      </w:r>
-      <w:r>
-        <w:rPr>
-          <w:sz w:val="20"/>
-          <w:lang w:val="en-US"/>
-        </w:rPr>
-        <w:t>4</w:t>
-      </w:r>
-      <w:r>
-        <w:rPr>
-          <w:sz w:val="20"/>
-          <w:lang w:val="en-US"/>
-        </w:rPr>
-        <w:t xml:space="preserve"> people.</w:t>
-      </w:r>
-      <w:r>
-        <w:rPr>
-          <w:sz w:val="20"/>
-          <w:lang w:val="en-US"/>
-        </w:rPr>
-        <w:t xml:space="preserve"> Balkis </w:t>
-      </w:r>
-      <w:proofErr w:type="gramStart"/>
-      <w:r>
-        <w:rPr>
-          <w:sz w:val="20"/>
-          <w:lang w:val="en-US"/>
-        </w:rPr>
-        <w:t>Ibrahim,…</w:t>
-      </w:r>
-      <w:proofErr w:type="gramEnd"/>
-      <w:r>
-        <w:rPr>
-          <w:sz w:val="20"/>
-          <w:lang w:val="en-US"/>
-        </w:rPr>
-        <w:t>.</w:t>
-      </w:r>
-    </w:p>
-    <w:p>
-      <w:pPr>
-        <w:rPr>
-          <w:sz w:val="20"/>
-          <w:lang w:val="en-US"/>
-        </w:rPr>
-      </w:pPr>
-    </w:p>
-    <w:p>
-      <w:pPr>
-        <w:rPr>
-          <w:sz w:val="20"/>
-          <w:lang w:val="en-US"/>
-        </w:rPr>
-      </w:pPr>
-      <w:r>
-        <w:rPr>
+        <w:spacing w:after="160" w:line="259" w:lineRule="auto"/>
+        <w:rPr>
+          <w:b/>
+          <w:bCs/>
+          <w:sz w:val="20"/>
+          <w:lang w:val="en-US"/>
+        </w:rPr>
+      </w:pPr>
+      <w:r>
+        <w:rPr>
+          <w:b/>
+          <w:bCs/>
+          <w:sz w:val="20"/>
+          <w:lang w:val="en-US"/>
+        </w:rPr>
+        <w:t xml:space="preserve">Our group is made of 4 </w:t>
+      </w:r>
+      <w:r>
+        <w:rPr>
+          <w:b/>
+          <w:bCs/>
+          <w:sz w:val="20"/>
+          <w:lang w:val="en-US"/>
+        </w:rPr>
+        <w:t>members</w:t>
+      </w:r>
+      <w:r>
+        <w:rPr>
+          <w:b/>
+          <w:bCs/>
+          <w:sz w:val="20"/>
+          <w:lang w:val="en-US"/>
+        </w:rPr>
+        <w:t>,</w:t>
+      </w:r>
+      <w:r>
+        <w:rPr>
+          <w:b/>
+          <w:bCs/>
+          <w:sz w:val="20"/>
+          <w:lang w:val="en-US"/>
+        </w:rPr>
+        <w:t xml:space="preserve"> Balkis</w:t>
+      </w:r>
+      <w:r>
+        <w:rPr>
+          <w:b/>
+          <w:bCs/>
+          <w:sz w:val="20"/>
+          <w:lang w:val="en-US"/>
+        </w:rPr>
+        <w:t xml:space="preserve">, </w:t>
+      </w:r>
+      <w:r>
+        <w:rPr>
+          <w:b/>
+          <w:bCs/>
+          <w:sz w:val="20"/>
+          <w:lang w:val="en-US"/>
+        </w:rPr>
+        <w:t>Dziugas</w:t>
+      </w:r>
+      <w:r>
+        <w:rPr>
+          <w:b/>
+          <w:bCs/>
+          <w:sz w:val="20"/>
+          <w:lang w:val="en-US"/>
+        </w:rPr>
+        <w:t xml:space="preserve">, </w:t>
+      </w:r>
+      <w:r>
+        <w:rPr>
+          <w:b/>
+          <w:bCs/>
+          <w:sz w:val="20"/>
+          <w:lang w:val="en-US"/>
+        </w:rPr>
+        <w:t>Przemyslaw</w:t>
+      </w:r>
+      <w:r>
+        <w:rPr>
+          <w:b/>
+          <w:bCs/>
+          <w:sz w:val="20"/>
+          <w:lang w:val="en-US"/>
+        </w:rPr>
+        <w:t xml:space="preserve"> and Ronald</w:t>
+      </w:r>
+    </w:p>
+    <w:p>
+      <w:pPr>
+        <w:rPr>
+          <w:sz w:val="20"/>
+          <w:lang w:val="en-US"/>
+        </w:rPr>
+      </w:pPr>
+    </w:p>
+    <w:p>
+      <w:pPr>
+        <w:rPr>
+          <w:b/>
+          <w:bCs/>
+          <w:sz w:val="20"/>
+          <w:lang w:val="en-US"/>
+        </w:rPr>
+      </w:pPr>
+      <w:r>
+        <w:rPr>
+          <w:b/>
+          <w:bCs/>
           <w:sz w:val="20"/>
           <w:lang w:val="en-US"/>
         </w:rPr>
@@ -1709,6 +1672,8 @@
       </w:r>
       <w:r>
         <w:rPr>
+          <w:b/>
+          <w:bCs/>
           <w:sz w:val="20"/>
           <w:lang w:val="en-US"/>
         </w:rPr>
@@ -1759,87 +1724,7 @@
           <w:sz w:val="20"/>
           <w:shd w:val="clear" w:color="auto" w:fill="FFFFFF"/>
         </w:rPr>
-        <w:t>I had a passion for programming and computers.</w:t>
-      </w:r>
-      <w:r>
-        <w:rPr>
-          <w:color w:val="000000"/>
-          <w:sz w:val="20"/>
-          <w:shd w:val="clear" w:color="auto" w:fill="FFFFFF"/>
-        </w:rPr>
-        <w:t xml:space="preserve"> I</w:t>
-      </w:r>
-      <w:r>
-        <w:rPr>
-          <w:color w:val="000000"/>
-          <w:sz w:val="20"/>
-          <w:shd w:val="clear" w:color="auto" w:fill="FFFFFF"/>
-        </w:rPr>
-        <w:t xml:space="preserve"> like to try new things and be a part of every part of the project. As </w:t>
-      </w:r>
-      <w:r>
-        <w:rPr>
-          <w:color w:val="000000"/>
-          <w:sz w:val="20"/>
-          <w:shd w:val="clear" w:color="auto" w:fill="FFFFFF"/>
-        </w:rPr>
-        <w:t>my</w:t>
-      </w:r>
-      <w:r>
-        <w:rPr>
-          <w:color w:val="000000"/>
-          <w:sz w:val="20"/>
-          <w:shd w:val="clear" w:color="auto" w:fill="FFFFFF"/>
-        </w:rPr>
-        <w:t xml:space="preserve"> Belbin role is a </w:t>
-      </w:r>
-      <w:r>
-        <w:rPr>
-          <w:color w:val="000000"/>
-          <w:sz w:val="20"/>
-          <w:shd w:val="clear" w:color="auto" w:fill="FFFFFF"/>
-        </w:rPr>
-        <w:t>specialist,</w:t>
-      </w:r>
-      <w:r>
-        <w:rPr>
-          <w:color w:val="000000"/>
-          <w:sz w:val="20"/>
-          <w:shd w:val="clear" w:color="auto" w:fill="FFFFFF"/>
-        </w:rPr>
-        <w:t xml:space="preserve"> </w:t>
-      </w:r>
-      <w:r>
-        <w:rPr>
-          <w:color w:val="000000"/>
-          <w:sz w:val="20"/>
-          <w:shd w:val="clear" w:color="auto" w:fill="FFFFFF"/>
-        </w:rPr>
-        <w:t>I</w:t>
-      </w:r>
-      <w:r>
-        <w:rPr>
-          <w:color w:val="000000"/>
-          <w:sz w:val="20"/>
-          <w:shd w:val="clear" w:color="auto" w:fill="FFFFFF"/>
-        </w:rPr>
-        <w:t xml:space="preserve"> truly get irritated when </w:t>
-      </w:r>
-      <w:r>
-        <w:rPr>
-          <w:color w:val="000000"/>
-          <w:sz w:val="20"/>
-          <w:shd w:val="clear" w:color="auto" w:fill="FFFFFF"/>
-        </w:rPr>
-        <w:t>the</w:t>
-      </w:r>
-      <w:r>
-        <w:rPr>
-          <w:color w:val="000000"/>
-          <w:sz w:val="20"/>
-          <w:shd w:val="clear" w:color="auto" w:fill="FFFFFF"/>
-        </w:rPr>
-        <w:t xml:space="preserve"> time is being filled with nonsense or otherwise being wasted.</w:t>
+        <w:t>I had a passion for programming and computers. I like to try new things and be a part of every part of the project. As my Belbin role is a specialist, I truly get irritated when the time is being filled with nonsense or otherwise being wasted.</w:t>
       </w:r>
     </w:p>
     <w:p>
@@ -1949,17 +1834,17 @@
       </w:r>
       <w:r>
         <w:rPr>
-          <w:color w:val="FF0000"/>
-          <w:sz w:val="20"/>
-          <w:lang w:val="en-US"/>
-        </w:rPr>
-        <w:t>the name of the system</w:t>
-      </w:r>
-      <w:r>
-        <w:rPr>
-          <w:color w:val="FF0000"/>
-          <w:sz w:val="20"/>
-          <w:lang w:val="en-US"/>
+          <w:rFonts w:eastAsia="Arial"/>
+          <w:bCs/>
+          <w:sz w:val="20"/>
+        </w:rPr>
+        <w:t>Employees management system</w:t>
+      </w:r>
+      <w:r>
+        <w:rPr>
+          <w:rFonts w:eastAsia="Arial"/>
+          <w:b/>
+          <w:sz w:val="32"/>
         </w:rPr>
         <w:t xml:space="preserve"> </w:t>
       </w:r>
@@ -2119,94 +2004,6 @@
           <w:lang w:val="en-US"/>
         </w:rPr>
       </w:pPr>
-      <w:r>
-        <w:rPr>
-          <w:lang w:val="en-US"/>
-        </w:rPr>
-        <w:br w:type="page"/>
-      </w:r>
-    </w:p>
-    <w:p>
-      <w:pPr>
-        <w:pStyle w:val="Heading1"/>
-        <w:rPr>
-          <w:lang w:val="en-US"/>
-        </w:rPr>
-      </w:pPr>
-      <w:bookmarkStart w:id="4" w:name="_Toc16115391"/>
-      <w:r>
-        <w:rPr>
-          <w:lang w:val="en-US"/>
-        </w:rPr>
-        <w:lastRenderedPageBreak/>
-        <w:t>Project Description</w:t>
-      </w:r>
-      <w:bookmarkEnd w:id="4"/>
-    </w:p>
-    <w:p>
-      <w:pPr>
-        <w:rPr>
-          <w:lang w:val="en-US"/>
-        </w:rPr>
-      </w:pPr>
-    </w:p>
-    <w:p>
-      <w:pPr>
-        <w:rPr>
-          <w:color w:val="FF0000"/>
-          <w:lang w:val="en-US"/>
-        </w:rPr>
-      </w:pPr>
-      <w:r>
-        <w:rPr>
-          <w:color w:val="FF0000"/>
-          <w:lang w:val="en-US"/>
-        </w:rPr>
-        <w:t>For content see Appendix 2</w:t>
-      </w:r>
-      <w:r>
-        <w:rPr>
-          <w:color w:val="FF0000"/>
-          <w:lang w:val="en-US"/>
-        </w:rPr>
-        <w:t xml:space="preserve"> “Pro</w:t>
-      </w:r>
-      <w:r>
-        <w:rPr>
-          <w:color w:val="FF0000"/>
-          <w:lang w:val="en-US"/>
-        </w:rPr>
-        <w:t>cess</w:t>
-      </w:r>
-      <w:r>
-        <w:rPr>
-          <w:color w:val="FF0000"/>
-          <w:lang w:val="en-US"/>
-        </w:rPr>
-        <w:t xml:space="preserve"> </w:t>
-      </w:r>
-      <w:r>
-        <w:rPr>
-          <w:color w:val="FF0000"/>
-          <w:lang w:val="en-US"/>
-        </w:rPr>
-        <w:t>Report – VIA Engineering Guidelines</w:t>
-      </w:r>
-      <w:r>
-        <w:rPr>
-          <w:color w:val="FF0000"/>
-          <w:lang w:val="en-US"/>
-        </w:rPr>
-        <w:t>”.</w:t>
-      </w:r>
-    </w:p>
-    <w:p>
-      <w:pPr>
-        <w:rPr>
-          <w:color w:val="FF0000"/>
-          <w:lang w:val="en-US"/>
-        </w:rPr>
-      </w:pPr>
     </w:p>
     <w:p>
       <w:pPr>
@@ -2242,7 +2039,7 @@
           <w:lang w:val="en-US"/>
         </w:rPr>
       </w:pPr>
-      <w:bookmarkStart w:id="5" w:name="_Toc16115392"/>
+      <w:bookmarkStart w:id="4" w:name="_Toc16115392"/>
       <w:r>
         <w:rPr>
           <w:lang w:val="en-US"/>
@@ -2250,7 +2047,7 @@
         <w:lastRenderedPageBreak/>
         <w:t>Project Execution</w:t>
       </w:r>
-      <w:bookmarkEnd w:id="5"/>
+      <w:bookmarkEnd w:id="4"/>
     </w:p>
     <w:p>
       <w:pPr>
@@ -2287,21 +2084,7 @@
           <w:sz w:val="20"/>
           <w:lang w:val="en-US"/>
         </w:rPr>
-        <w:t>The agile method called SCRUM was used for managing this project since it gave flexibility and the possibility of turning back and reviewing a certain step in the report if needed</w:t>
-      </w:r>
-      <w:r>
-        <w:rPr>
-          <w:sz w:val="20"/>
-          <w:lang w:val="en-US"/>
-        </w:rPr>
-        <w:t xml:space="preserve">. </w:t>
-      </w:r>
-      <w:r>
-        <w:rPr>
-          <w:sz w:val="20"/>
-          <w:lang w:val="en-US"/>
-        </w:rPr>
-        <w:t xml:space="preserve">Since we defined </w:t>
+        <w:t xml:space="preserve">The agile method called SCRUM was used for managing this project since it gave flexibility and the possibility of turning back and reviewing a certain step in the report if needed. Since we defined </w:t>
       </w:r>
       <w:r>
         <w:rPr>
@@ -2329,64 +2112,22 @@
           <w:sz w:val="20"/>
           <w:lang w:val="en-US"/>
         </w:rPr>
-        <w:t xml:space="preserve"> we were able to divide them into sprints with each sprint being one week long. While using the Unified process methodology we followed the 4 steps, inception, elaboration, construction and testing.  </w:t>
-      </w:r>
-      <w:r>
-        <w:rPr>
-          <w:sz w:val="20"/>
-          <w:lang w:val="en-US"/>
-        </w:rPr>
-        <w:t>W</w:t>
-      </w:r>
-      <w:r>
-        <w:rPr>
-          <w:sz w:val="20"/>
-          <w:lang w:val="en-US"/>
-        </w:rPr>
-        <w:t xml:space="preserve">e separated the work between us everyone was still knowing what the other people were doing in order to understand the code as best as possible. </w:t>
-      </w:r>
-    </w:p>
-    <w:p>
-      <w:pPr>
-        <w:rPr>
-          <w:sz w:val="20"/>
-          <w:lang w:val="en-US"/>
-        </w:rPr>
-      </w:pPr>
-      <w:r>
-        <w:rPr>
-          <w:sz w:val="20"/>
-          <w:lang w:val="en-US"/>
-        </w:rPr>
-        <w:t xml:space="preserve">In the inception face, we discussed and developed user stories that were made for this </w:t>
-      </w:r>
-      <w:r>
-        <w:rPr>
-          <w:sz w:val="20"/>
-          <w:lang w:val="en-US"/>
-        </w:rPr>
-        <w:t>project</w:t>
-      </w:r>
-      <w:r>
-        <w:rPr>
-          <w:sz w:val="20"/>
-          <w:lang w:val="en-US"/>
-        </w:rPr>
-        <w:t xml:space="preserve"> managed </w:t>
-      </w:r>
-      <w:r>
-        <w:rPr>
-          <w:sz w:val="20"/>
-          <w:lang w:val="en-US"/>
-        </w:rPr>
-        <w:t>all</w:t>
-      </w:r>
-      <w:r>
-        <w:rPr>
-          <w:sz w:val="20"/>
-          <w:lang w:val="en-US"/>
-        </w:rPr>
-        <w:t xml:space="preserve"> the requirements and scenarios.</w:t>
+        <w:t xml:space="preserve"> we were able to divide them into sprints with each sprint being one week long. While using the Unified process methodology we followed the 4 steps, inception, elaboration, construction and testing.  We separated the work between us everyone was still knowing what the other people were doing in order to understand the code as best as possible. </w:t>
+      </w:r>
+    </w:p>
+    <w:p>
+      <w:pPr>
+        <w:rPr>
+          <w:sz w:val="20"/>
+          <w:lang w:val="en-US"/>
+        </w:rPr>
+      </w:pPr>
+      <w:r>
+        <w:rPr>
+          <w:sz w:val="20"/>
+          <w:lang w:val="en-US"/>
+        </w:rPr>
+        <w:t>In the inception face, we discussed and developed user stories that were made for this project managed all the requirements and scenarios.</w:t>
       </w:r>
     </w:p>
     <w:p>
@@ -2416,35 +2157,7 @@
           <w:sz w:val="20"/>
           <w:lang w:val="en-US"/>
         </w:rPr>
-        <w:t xml:space="preserve">In the construction face, we started coding our system on the base we created in the elaboration face. </w:t>
-      </w:r>
-      <w:r>
-        <w:rPr>
-          <w:sz w:val="20"/>
-          <w:lang w:val="en-US"/>
-        </w:rPr>
-        <w:t>Considering</w:t>
-      </w:r>
-      <w:r>
-        <w:rPr>
-          <w:sz w:val="20"/>
-          <w:lang w:val="en-US"/>
-        </w:rPr>
-        <w:t xml:space="preserve"> </w:t>
-      </w:r>
-      <w:r>
-        <w:rPr>
-          <w:sz w:val="20"/>
-          <w:lang w:val="en-US"/>
-        </w:rPr>
-        <w:t>all</w:t>
-      </w:r>
-      <w:r>
-        <w:rPr>
-          <w:sz w:val="20"/>
-          <w:lang w:val="en-US"/>
-        </w:rPr>
-        <w:t xml:space="preserve"> the previously made diagrams for understanding the needed methods. </w:t>
+        <w:t xml:space="preserve">In the construction face, we started coding our system on the base we created in the elaboration face. Considering all the previously made diagrams for understanding the needed methods. </w:t>
       </w:r>
     </w:p>
     <w:p>
@@ -2474,21 +2187,7 @@
           <w:sz w:val="20"/>
           <w:lang w:val="en-US"/>
         </w:rPr>
-        <w:t xml:space="preserve">There where, at points, moments where we hit a wall and didn’t know how to fix a problem and had to seek help from </w:t>
-      </w:r>
-      <w:r>
-        <w:rPr>
-          <w:sz w:val="20"/>
-          <w:lang w:val="en-US"/>
-        </w:rPr>
-        <w:t>others</w:t>
-      </w:r>
-      <w:r>
-        <w:rPr>
-          <w:sz w:val="20"/>
-          <w:lang w:val="en-US"/>
-        </w:rPr>
-        <w:t xml:space="preserve">. Other times we just debated the topic and discussed it between our own. </w:t>
+        <w:t xml:space="preserve">There where, at points, moments where we hit a wall and didn’t know how to fix a problem and had to seek help from others. Other times we just debated the topic and discussed it between our own. </w:t>
       </w:r>
     </w:p>
     <w:p>
@@ -2577,7 +2276,7 @@
           <w:lang w:val="en-US"/>
         </w:rPr>
       </w:pPr>
-      <w:bookmarkStart w:id="6" w:name="_Toc16115393"/>
+      <w:bookmarkStart w:id="5" w:name="_Toc16115393"/>
       <w:r>
         <w:rPr>
           <w:lang w:val="en-US"/>
@@ -2585,7 +2284,7 @@
         <w:lastRenderedPageBreak/>
         <w:t>Version Control</w:t>
       </w:r>
-      <w:bookmarkEnd w:id="6"/>
+      <w:bookmarkEnd w:id="5"/>
     </w:p>
     <w:p>
       <w:pPr>
@@ -2755,19 +2454,7 @@
         <w:rPr>
           <w:sz w:val="20"/>
         </w:rPr>
-        <w:t xml:space="preserve">The whole group members were </w:t>
-      </w:r>
-      <w:r>
-        <w:rPr>
-          <w:sz w:val="20"/>
-        </w:rPr>
-        <w:t>presenting</w:t>
-      </w:r>
-      <w:r>
-        <w:rPr>
-          <w:sz w:val="20"/>
-        </w:rPr>
-        <w:t xml:space="preserve"> the product owner of our system. The purpose was </w:t>
+        <w:t xml:space="preserve">The whole group members were presenting the product owner of our system. The purpose was </w:t>
       </w:r>
     </w:p>
     <w:p>
@@ -2851,19 +2538,7 @@
         <w:rPr>
           <w:sz w:val="20"/>
         </w:rPr>
-        <w:t xml:space="preserve">environment. </w:t>
-      </w:r>
-      <w:r>
-        <w:rPr>
-          <w:sz w:val="20"/>
-        </w:rPr>
-        <w:t>Also,</w:t>
-      </w:r>
-      <w:r>
-        <w:rPr>
-          <w:sz w:val="20"/>
-        </w:rPr>
-        <w:t xml:space="preserve"> </w:t>
+        <w:t xml:space="preserve">environment. Also, </w:t>
       </w:r>
       <w:r>
         <w:rPr>
@@ -2963,23 +2638,19 @@
       </w:r>
       <w:r>
         <w:rPr>
-          <w:sz w:val="20"/>
+          <w:b/>
+          <w:bCs/>
+          <w:sz w:val="20"/>
+          <w:lang w:val="en-US"/>
         </w:rPr>
         <w:t xml:space="preserve"> </w:t>
       </w:r>
       <w:r>
         <w:rPr>
-          <w:color w:val="FF0000"/>
-          <w:sz w:val="20"/>
-        </w:rPr>
-        <w:t>NAMES</w:t>
-      </w:r>
-      <w:r>
-        <w:rPr>
-          <w:color w:val="FF0000"/>
-          <w:sz w:val="20"/>
-        </w:rPr>
-        <w:t xml:space="preserve">  </w:t>
+          <w:sz w:val="20"/>
+          <w:lang w:val="en-US"/>
+        </w:rPr>
+        <w:t>Dziugas, Przemyslaw</w:t>
       </w:r>
     </w:p>
     <w:p>
@@ -3111,6 +2782,7 @@
       <w:pPr>
         <w:rPr>
           <w:sz w:val="20"/>
+          <w:rtl/>
           <w:lang w:val="en-US"/>
         </w:rPr>
       </w:pPr>
@@ -3147,6 +2819,1587 @@
       <w:pPr>
         <w:rPr>
           <w:sz w:val="20"/>
+          <w:rtl/>
+          <w:lang w:val="en-US"/>
+        </w:rPr>
+      </w:pPr>
+    </w:p>
+    <w:p>
+      <w:pPr>
+        <w:rPr>
+          <w:sz w:val="20"/>
+          <w:rtl/>
+          <w:lang w:val="en-US"/>
+        </w:rPr>
+      </w:pPr>
+    </w:p>
+    <w:p>
+      <w:pPr>
+        <w:rPr>
+          <w:sz w:val="20"/>
+          <w:rtl/>
+          <w:lang w:val="en-US"/>
+        </w:rPr>
+      </w:pPr>
+    </w:p>
+    <w:p>
+      <w:pPr>
+        <w:rPr>
+          <w:sz w:val="20"/>
+          <w:rtl/>
+          <w:lang w:val="en-US"/>
+        </w:rPr>
+      </w:pPr>
+    </w:p>
+    <w:p>
+      <w:pPr>
+        <w:rPr>
+          <w:sz w:val="20"/>
+          <w:rtl/>
+          <w:lang w:val="en-US"/>
+        </w:rPr>
+      </w:pPr>
+    </w:p>
+    <w:p>
+      <w:pPr>
+        <w:rPr>
+          <w:sz w:val="20"/>
+          <w:rtl/>
+          <w:lang w:val="en-US"/>
+        </w:rPr>
+      </w:pPr>
+    </w:p>
+    <w:p>
+      <w:pPr>
+        <w:rPr>
+          <w:sz w:val="20"/>
+          <w:rtl/>
+          <w:lang w:val="en-US"/>
+        </w:rPr>
+      </w:pPr>
+    </w:p>
+    <w:p>
+      <w:pPr>
+        <w:rPr>
+          <w:sz w:val="20"/>
+          <w:rtl/>
+          <w:lang w:val="en-US"/>
+        </w:rPr>
+      </w:pPr>
+    </w:p>
+    <w:tbl>
+      <w:tblPr>
+        <w:tblW w:w="0" w:type="auto"/>
+        <w:tblCellMar>
+          <w:top w:w="15" w:type="dxa"/>
+          <w:left w:w="15" w:type="dxa"/>
+          <w:bottom w:w="15" w:type="dxa"/>
+          <w:right w:w="15" w:type="dxa"/>
+        </w:tblCellMar>
+        <w:tblLook w:val="04A0" w:firstRow="1" w:lastRow="0" w:firstColumn="1" w:lastColumn="0" w:noHBand="0" w:noVBand="1"/>
+      </w:tblPr>
+      <w:tblGrid>
+        <w:gridCol w:w="1319"/>
+        <w:gridCol w:w="5828"/>
+        <w:gridCol w:w="1341"/>
+      </w:tblGrid>
+      <w:tr>
+        <w:trPr>
+          <w:trHeight w:val="560"/>
+        </w:trPr>
+        <w:tc>
+          <w:tcPr>
+            <w:tcW w:w="0" w:type="auto"/>
+            <w:tcBorders>
+              <w:top w:val="single" w:sz="6" w:space="0" w:color="000000"/>
+              <w:left w:val="single" w:sz="6" w:space="0" w:color="000000"/>
+              <w:bottom w:val="single" w:sz="6" w:space="0" w:color="000000"/>
+              <w:right w:val="single" w:sz="6" w:space="0" w:color="000000"/>
+            </w:tcBorders>
+            <w:shd w:val="clear" w:color="auto" w:fill="B7B7B7"/>
+            <w:tcMar>
+              <w:top w:w="0" w:type="dxa"/>
+              <w:left w:w="40" w:type="dxa"/>
+              <w:bottom w:w="0" w:type="dxa"/>
+              <w:right w:w="40" w:type="dxa"/>
+            </w:tcMar>
+            <w:vAlign w:val="bottom"/>
+            <w:hideMark/>
+          </w:tcPr>
+          <w:p>
+            <w:pPr>
+              <w:rPr>
+                <w:rFonts w:eastAsia="Times New Roman" w:cstheme="minorHAnsi"/>
+                <w:szCs w:val="24"/>
+                <w:lang w:val="en-US"/>
+              </w:rPr>
+            </w:pPr>
+            <w:r>
+              <w:rPr>
+                <w:rFonts w:eastAsia="Times New Roman" w:cstheme="minorHAnsi"/>
+                <w:b/>
+                <w:bCs/>
+                <w:color w:val="000000"/>
+                <w:sz w:val="36"/>
+                <w:szCs w:val="36"/>
+                <w:lang w:val="en-US"/>
+              </w:rPr>
+              <w:lastRenderedPageBreak/>
+              <w:t>Sprint ID</w:t>
+            </w:r>
+          </w:p>
+        </w:tc>
+        <w:tc>
+          <w:tcPr>
+            <w:tcW w:w="0" w:type="auto"/>
+            <w:tcBorders>
+              <w:top w:val="single" w:sz="6" w:space="0" w:color="000000"/>
+              <w:left w:val="single" w:sz="6" w:space="0" w:color="000000"/>
+              <w:bottom w:val="single" w:sz="6" w:space="0" w:color="000000"/>
+              <w:right w:val="single" w:sz="6" w:space="0" w:color="000000"/>
+            </w:tcBorders>
+            <w:shd w:val="clear" w:color="auto" w:fill="B7B7B7"/>
+            <w:tcMar>
+              <w:top w:w="0" w:type="dxa"/>
+              <w:left w:w="40" w:type="dxa"/>
+              <w:bottom w:w="0" w:type="dxa"/>
+              <w:right w:w="40" w:type="dxa"/>
+            </w:tcMar>
+            <w:vAlign w:val="bottom"/>
+            <w:hideMark/>
+          </w:tcPr>
+          <w:p>
+            <w:pPr>
+              <w:rPr>
+                <w:rFonts w:eastAsia="Times New Roman" w:cstheme="minorHAnsi"/>
+                <w:szCs w:val="24"/>
+                <w:lang w:val="en-US"/>
+              </w:rPr>
+            </w:pPr>
+            <w:r>
+              <w:rPr>
+                <w:rFonts w:eastAsia="Times New Roman" w:cstheme="minorHAnsi"/>
+                <w:b/>
+                <w:bCs/>
+                <w:color w:val="000000"/>
+                <w:sz w:val="36"/>
+                <w:szCs w:val="36"/>
+                <w:lang w:val="en-US"/>
+              </w:rPr>
+              <w:t>User Story</w:t>
+            </w:r>
+          </w:p>
+        </w:tc>
+        <w:tc>
+          <w:tcPr>
+            <w:tcW w:w="0" w:type="auto"/>
+            <w:tcBorders>
+              <w:top w:val="single" w:sz="6" w:space="0" w:color="000000"/>
+              <w:left w:val="single" w:sz="6" w:space="0" w:color="000000"/>
+              <w:bottom w:val="single" w:sz="6" w:space="0" w:color="000000"/>
+              <w:right w:val="single" w:sz="6" w:space="0" w:color="000000"/>
+            </w:tcBorders>
+            <w:shd w:val="clear" w:color="auto" w:fill="B7B7B7"/>
+            <w:tcMar>
+              <w:top w:w="0" w:type="dxa"/>
+              <w:left w:w="40" w:type="dxa"/>
+              <w:bottom w:w="0" w:type="dxa"/>
+              <w:right w:w="40" w:type="dxa"/>
+            </w:tcMar>
+            <w:vAlign w:val="bottom"/>
+            <w:hideMark/>
+          </w:tcPr>
+          <w:p>
+            <w:pPr>
+              <w:rPr>
+                <w:rFonts w:eastAsia="Times New Roman" w:cstheme="minorHAnsi"/>
+                <w:szCs w:val="24"/>
+                <w:lang w:val="en-US"/>
+              </w:rPr>
+            </w:pPr>
+            <w:r>
+              <w:rPr>
+                <w:rFonts w:eastAsia="Times New Roman" w:cstheme="minorHAnsi"/>
+                <w:b/>
+                <w:bCs/>
+                <w:color w:val="000000"/>
+                <w:sz w:val="36"/>
+                <w:szCs w:val="36"/>
+                <w:lang w:val="en-US"/>
+              </w:rPr>
+              <w:t>Priority</w:t>
+            </w:r>
+          </w:p>
+        </w:tc>
+      </w:tr>
+      <w:tr>
+        <w:trPr>
+          <w:trHeight w:val="300"/>
+        </w:trPr>
+        <w:tc>
+          <w:tcPr>
+            <w:tcW w:w="0" w:type="auto"/>
+            <w:tcBorders>
+              <w:top w:val="single" w:sz="6" w:space="0" w:color="000000"/>
+              <w:left w:val="single" w:sz="6" w:space="0" w:color="000000"/>
+              <w:bottom w:val="single" w:sz="6" w:space="0" w:color="000000"/>
+              <w:right w:val="single" w:sz="6" w:space="0" w:color="000000"/>
+            </w:tcBorders>
+            <w:shd w:val="clear" w:color="auto" w:fill="F4B083" w:themeFill="accent2" w:themeFillTint="99"/>
+            <w:tcMar>
+              <w:top w:w="0" w:type="dxa"/>
+              <w:left w:w="40" w:type="dxa"/>
+              <w:bottom w:w="0" w:type="dxa"/>
+              <w:right w:w="40" w:type="dxa"/>
+            </w:tcMar>
+            <w:vAlign w:val="bottom"/>
+            <w:hideMark/>
+          </w:tcPr>
+          <w:p>
+            <w:pPr>
+              <w:spacing w:before="240"/>
+              <w:rPr>
+                <w:rFonts w:eastAsia="Times New Roman" w:cstheme="minorHAnsi"/>
+                <w:szCs w:val="24"/>
+                <w:lang w:val="en-US"/>
+              </w:rPr>
+            </w:pPr>
+            <w:r>
+              <w:rPr>
+                <w:rFonts w:eastAsia="Times New Roman" w:cstheme="minorHAnsi"/>
+                <w:szCs w:val="24"/>
+                <w:lang w:val="en-US"/>
+              </w:rPr>
+              <w:t>2</w:t>
+            </w:r>
+          </w:p>
+        </w:tc>
+        <w:tc>
+          <w:tcPr>
+            <w:tcW w:w="0" w:type="auto"/>
+            <w:tcBorders>
+              <w:top w:val="single" w:sz="6" w:space="0" w:color="000000"/>
+              <w:left w:val="single" w:sz="6" w:space="0" w:color="000000"/>
+              <w:bottom w:val="single" w:sz="6" w:space="0" w:color="000000"/>
+              <w:right w:val="single" w:sz="6" w:space="0" w:color="000000"/>
+            </w:tcBorders>
+            <w:shd w:val="clear" w:color="auto" w:fill="F4B083" w:themeFill="accent2" w:themeFillTint="99"/>
+            <w:tcMar>
+              <w:top w:w="0" w:type="dxa"/>
+              <w:left w:w="40" w:type="dxa"/>
+              <w:bottom w:w="0" w:type="dxa"/>
+              <w:right w:w="40" w:type="dxa"/>
+            </w:tcMar>
+            <w:vAlign w:val="bottom"/>
+            <w:hideMark/>
+          </w:tcPr>
+          <w:p>
+            <w:pPr>
+              <w:spacing w:before="240" w:line="276" w:lineRule="auto"/>
+              <w:rPr>
+                <w:rFonts w:cstheme="minorHAnsi"/>
+                <w:color w:val="000000"/>
+                <w:sz w:val="20"/>
+              </w:rPr>
+            </w:pPr>
+            <w:r>
+              <w:rPr>
+                <w:color w:val="000000"/>
+                <w:sz w:val="20"/>
+              </w:rPr>
+              <w:t xml:space="preserve">As an admin, I want to add </w:t>
+            </w:r>
+            <w:r>
+              <w:rPr>
+                <w:color w:val="000000"/>
+                <w:sz w:val="20"/>
+              </w:rPr>
+              <w:t>employees</w:t>
+            </w:r>
+            <w:r>
+              <w:rPr>
+                <w:color w:val="000000"/>
+                <w:sz w:val="20"/>
+              </w:rPr>
+              <w:t xml:space="preserve"> to the system so that all the employees will have access to the system.</w:t>
+            </w:r>
+          </w:p>
+        </w:tc>
+        <w:tc>
+          <w:tcPr>
+            <w:tcW w:w="0" w:type="auto"/>
+            <w:tcBorders>
+              <w:top w:val="single" w:sz="6" w:space="0" w:color="000000"/>
+              <w:left w:val="single" w:sz="6" w:space="0" w:color="000000"/>
+              <w:bottom w:val="single" w:sz="6" w:space="0" w:color="000000"/>
+              <w:right w:val="single" w:sz="6" w:space="0" w:color="000000"/>
+            </w:tcBorders>
+            <w:shd w:val="clear" w:color="auto" w:fill="E06666"/>
+            <w:tcMar>
+              <w:top w:w="0" w:type="dxa"/>
+              <w:left w:w="40" w:type="dxa"/>
+              <w:bottom w:w="0" w:type="dxa"/>
+              <w:right w:w="40" w:type="dxa"/>
+            </w:tcMar>
+            <w:vAlign w:val="bottom"/>
+            <w:hideMark/>
+          </w:tcPr>
+          <w:p>
+            <w:pPr>
+              <w:spacing w:before="240"/>
+              <w:rPr>
+                <w:rFonts w:eastAsia="Times New Roman" w:cstheme="minorHAnsi"/>
+                <w:szCs w:val="24"/>
+                <w:lang w:val="en-US"/>
+              </w:rPr>
+            </w:pPr>
+            <w:r>
+              <w:rPr>
+                <w:rFonts w:eastAsia="Times New Roman" w:cstheme="minorHAnsi"/>
+                <w:color w:val="000000"/>
+                <w:szCs w:val="24"/>
+                <w:lang w:val="en-US"/>
+              </w:rPr>
+              <w:t>High</w:t>
+            </w:r>
+          </w:p>
+        </w:tc>
+      </w:tr>
+      <w:tr>
+        <w:trPr>
+          <w:trHeight w:val="300"/>
+        </w:trPr>
+        <w:tc>
+          <w:tcPr>
+            <w:tcW w:w="0" w:type="auto"/>
+            <w:tcBorders>
+              <w:top w:val="single" w:sz="6" w:space="0" w:color="000000"/>
+              <w:left w:val="single" w:sz="6" w:space="0" w:color="000000"/>
+              <w:bottom w:val="single" w:sz="6" w:space="0" w:color="000000"/>
+              <w:right w:val="single" w:sz="6" w:space="0" w:color="000000"/>
+            </w:tcBorders>
+            <w:shd w:val="clear" w:color="auto" w:fill="F4B083" w:themeFill="accent2" w:themeFillTint="99"/>
+            <w:tcMar>
+              <w:top w:w="0" w:type="dxa"/>
+              <w:left w:w="40" w:type="dxa"/>
+              <w:bottom w:w="0" w:type="dxa"/>
+              <w:right w:w="40" w:type="dxa"/>
+            </w:tcMar>
+            <w:vAlign w:val="bottom"/>
+            <w:hideMark/>
+          </w:tcPr>
+          <w:p>
+            <w:pPr>
+              <w:spacing w:before="240"/>
+              <w:rPr>
+                <w:rFonts w:eastAsia="Times New Roman" w:cstheme="minorHAnsi"/>
+                <w:szCs w:val="24"/>
+                <w:lang w:val="en-US"/>
+              </w:rPr>
+            </w:pPr>
+            <w:r>
+              <w:rPr>
+                <w:rFonts w:eastAsia="Times New Roman" w:cstheme="minorHAnsi"/>
+                <w:szCs w:val="24"/>
+                <w:lang w:val="en-US"/>
+              </w:rPr>
+              <w:t>2</w:t>
+            </w:r>
+          </w:p>
+        </w:tc>
+        <w:tc>
+          <w:tcPr>
+            <w:tcW w:w="0" w:type="auto"/>
+            <w:tcBorders>
+              <w:top w:val="single" w:sz="6" w:space="0" w:color="000000"/>
+              <w:left w:val="single" w:sz="6" w:space="0" w:color="000000"/>
+              <w:bottom w:val="single" w:sz="6" w:space="0" w:color="000000"/>
+              <w:right w:val="single" w:sz="6" w:space="0" w:color="000000"/>
+            </w:tcBorders>
+            <w:shd w:val="clear" w:color="auto" w:fill="F4B083" w:themeFill="accent2" w:themeFillTint="99"/>
+            <w:tcMar>
+              <w:top w:w="0" w:type="dxa"/>
+              <w:left w:w="40" w:type="dxa"/>
+              <w:bottom w:w="0" w:type="dxa"/>
+              <w:right w:w="40" w:type="dxa"/>
+            </w:tcMar>
+            <w:vAlign w:val="bottom"/>
+            <w:hideMark/>
+          </w:tcPr>
+          <w:p>
+            <w:pPr>
+              <w:spacing w:before="240" w:line="276" w:lineRule="auto"/>
+              <w:rPr>
+                <w:rFonts w:cstheme="minorHAnsi"/>
+                <w:color w:val="000000"/>
+                <w:sz w:val="20"/>
+              </w:rPr>
+            </w:pPr>
+            <w:r>
+              <w:rPr>
+                <w:color w:val="000000"/>
+                <w:sz w:val="20"/>
+              </w:rPr>
+              <w:t>As an admin, I want to delete employees from the system so that all employees can no longer access the system.</w:t>
+            </w:r>
+          </w:p>
+        </w:tc>
+        <w:tc>
+          <w:tcPr>
+            <w:tcW w:w="0" w:type="auto"/>
+            <w:tcBorders>
+              <w:top w:val="single" w:sz="6" w:space="0" w:color="000000"/>
+              <w:left w:val="single" w:sz="6" w:space="0" w:color="000000"/>
+              <w:bottom w:val="single" w:sz="6" w:space="0" w:color="000000"/>
+              <w:right w:val="single" w:sz="6" w:space="0" w:color="000000"/>
+            </w:tcBorders>
+            <w:shd w:val="clear" w:color="auto" w:fill="E06666"/>
+            <w:tcMar>
+              <w:top w:w="0" w:type="dxa"/>
+              <w:left w:w="40" w:type="dxa"/>
+              <w:bottom w:w="0" w:type="dxa"/>
+              <w:right w:w="40" w:type="dxa"/>
+            </w:tcMar>
+            <w:vAlign w:val="bottom"/>
+            <w:hideMark/>
+          </w:tcPr>
+          <w:p>
+            <w:pPr>
+              <w:spacing w:before="240"/>
+              <w:rPr>
+                <w:rFonts w:eastAsia="Times New Roman" w:cstheme="minorHAnsi"/>
+                <w:szCs w:val="24"/>
+                <w:lang w:val="en-US"/>
+              </w:rPr>
+            </w:pPr>
+            <w:r>
+              <w:rPr>
+                <w:rFonts w:eastAsia="Times New Roman" w:cstheme="minorHAnsi"/>
+                <w:color w:val="000000"/>
+                <w:szCs w:val="24"/>
+                <w:lang w:val="en-US"/>
+              </w:rPr>
+              <w:t>High</w:t>
+            </w:r>
+          </w:p>
+        </w:tc>
+      </w:tr>
+      <w:tr>
+        <w:trPr>
+          <w:trHeight w:val="300"/>
+        </w:trPr>
+        <w:tc>
+          <w:tcPr>
+            <w:tcW w:w="0" w:type="auto"/>
+            <w:tcBorders>
+              <w:top w:val="single" w:sz="6" w:space="0" w:color="000000"/>
+              <w:left w:val="single" w:sz="6" w:space="0" w:color="000000"/>
+              <w:bottom w:val="single" w:sz="6" w:space="0" w:color="000000"/>
+              <w:right w:val="single" w:sz="6" w:space="0" w:color="000000"/>
+            </w:tcBorders>
+            <w:shd w:val="clear" w:color="auto" w:fill="F4B083" w:themeFill="accent2" w:themeFillTint="99"/>
+            <w:tcMar>
+              <w:top w:w="0" w:type="dxa"/>
+              <w:left w:w="40" w:type="dxa"/>
+              <w:bottom w:w="0" w:type="dxa"/>
+              <w:right w:w="40" w:type="dxa"/>
+            </w:tcMar>
+            <w:vAlign w:val="bottom"/>
+            <w:hideMark/>
+          </w:tcPr>
+          <w:p>
+            <w:pPr>
+              <w:spacing w:before="240"/>
+              <w:rPr>
+                <w:rFonts w:eastAsia="Times New Roman" w:cstheme="minorHAnsi"/>
+                <w:szCs w:val="24"/>
+                <w:lang w:val="en-US"/>
+              </w:rPr>
+            </w:pPr>
+            <w:r>
+              <w:rPr>
+                <w:rFonts w:eastAsia="Times New Roman" w:cstheme="minorHAnsi"/>
+                <w:szCs w:val="24"/>
+                <w:lang w:val="en-US"/>
+              </w:rPr>
+              <w:t>2</w:t>
+            </w:r>
+          </w:p>
+        </w:tc>
+        <w:tc>
+          <w:tcPr>
+            <w:tcW w:w="0" w:type="auto"/>
+            <w:tcBorders>
+              <w:top w:val="single" w:sz="6" w:space="0" w:color="000000"/>
+              <w:left w:val="single" w:sz="6" w:space="0" w:color="000000"/>
+              <w:bottom w:val="single" w:sz="6" w:space="0" w:color="000000"/>
+              <w:right w:val="single" w:sz="6" w:space="0" w:color="000000"/>
+            </w:tcBorders>
+            <w:shd w:val="clear" w:color="auto" w:fill="F4B083" w:themeFill="accent2" w:themeFillTint="99"/>
+            <w:tcMar>
+              <w:top w:w="0" w:type="dxa"/>
+              <w:left w:w="40" w:type="dxa"/>
+              <w:bottom w:w="0" w:type="dxa"/>
+              <w:right w:w="40" w:type="dxa"/>
+            </w:tcMar>
+            <w:vAlign w:val="bottom"/>
+            <w:hideMark/>
+          </w:tcPr>
+          <w:p>
+            <w:pPr>
+              <w:spacing w:before="240" w:line="276" w:lineRule="auto"/>
+              <w:textAlignment w:val="baseline"/>
+              <w:rPr>
+                <w:rFonts w:eastAsia="Times New Roman"/>
+                <w:color w:val="000000"/>
+                <w:sz w:val="20"/>
+                <w:lang w:val="en-US"/>
+              </w:rPr>
+            </w:pPr>
+            <w:r>
+              <w:rPr>
+                <w:rFonts w:eastAsia="Times New Roman"/>
+                <w:color w:val="000000"/>
+                <w:sz w:val="20"/>
+                <w:lang w:val="en-US"/>
+              </w:rPr>
+              <w:t xml:space="preserve">As an admin, I want to edit </w:t>
+            </w:r>
+            <w:r>
+              <w:rPr>
+                <w:rFonts w:eastAsia="Times New Roman"/>
+                <w:color w:val="000000"/>
+                <w:sz w:val="20"/>
+                <w:lang w:val="en-US"/>
+              </w:rPr>
+              <w:t>employee’s</w:t>
+            </w:r>
+            <w:r>
+              <w:rPr>
+                <w:rFonts w:eastAsia="Times New Roman"/>
+                <w:color w:val="000000"/>
+                <w:sz w:val="20"/>
+                <w:lang w:val="en-US"/>
+              </w:rPr>
+              <w:t xml:space="preserve"> information in the </w:t>
+            </w:r>
+            <w:r>
+              <w:rPr>
+                <w:rFonts w:eastAsia="Times New Roman"/>
+                <w:color w:val="000000"/>
+                <w:sz w:val="20"/>
+                <w:lang w:val="en-US"/>
+              </w:rPr>
+              <w:t>system, so</w:t>
+            </w:r>
+            <w:r>
+              <w:rPr>
+                <w:rFonts w:eastAsia="Times New Roman"/>
+                <w:color w:val="000000"/>
+                <w:sz w:val="20"/>
+                <w:lang w:val="en-US"/>
+              </w:rPr>
+              <w:t xml:space="preserve"> that all </w:t>
+            </w:r>
+            <w:r>
+              <w:rPr>
+                <w:rFonts w:eastAsia="Times New Roman"/>
+                <w:color w:val="000000"/>
+                <w:sz w:val="20"/>
+                <w:lang w:val="en-US"/>
+              </w:rPr>
+              <w:t>employee’s</w:t>
+            </w:r>
+            <w:r>
+              <w:rPr>
+                <w:rFonts w:eastAsia="Times New Roman"/>
+                <w:color w:val="000000"/>
+                <w:sz w:val="20"/>
+                <w:lang w:val="en-US"/>
+              </w:rPr>
+              <w:t xml:space="preserve"> data can be modified.</w:t>
+            </w:r>
+          </w:p>
+          <w:p>
+            <w:pPr>
+              <w:spacing w:before="240" w:line="276" w:lineRule="auto"/>
+              <w:rPr>
+                <w:rFonts w:cstheme="minorHAnsi"/>
+                <w:color w:val="000000"/>
+                <w:sz w:val="20"/>
+                <w:lang w:val="en-US"/>
+              </w:rPr>
+            </w:pPr>
+          </w:p>
+        </w:tc>
+        <w:tc>
+          <w:tcPr>
+            <w:tcW w:w="0" w:type="auto"/>
+            <w:tcBorders>
+              <w:top w:val="single" w:sz="6" w:space="0" w:color="000000"/>
+              <w:left w:val="single" w:sz="6" w:space="0" w:color="000000"/>
+              <w:bottom w:val="single" w:sz="6" w:space="0" w:color="000000"/>
+              <w:right w:val="single" w:sz="6" w:space="0" w:color="000000"/>
+            </w:tcBorders>
+            <w:shd w:val="clear" w:color="auto" w:fill="E06666"/>
+            <w:tcMar>
+              <w:top w:w="0" w:type="dxa"/>
+              <w:left w:w="40" w:type="dxa"/>
+              <w:bottom w:w="0" w:type="dxa"/>
+              <w:right w:w="40" w:type="dxa"/>
+            </w:tcMar>
+            <w:vAlign w:val="bottom"/>
+            <w:hideMark/>
+          </w:tcPr>
+          <w:p>
+            <w:pPr>
+              <w:spacing w:before="240"/>
+              <w:rPr>
+                <w:rFonts w:eastAsia="Times New Roman" w:cstheme="minorHAnsi"/>
+                <w:szCs w:val="24"/>
+                <w:lang w:val="en-US"/>
+              </w:rPr>
+            </w:pPr>
+            <w:r>
+              <w:rPr>
+                <w:rFonts w:eastAsia="Times New Roman" w:cstheme="minorHAnsi"/>
+                <w:color w:val="000000"/>
+                <w:szCs w:val="24"/>
+                <w:lang w:val="en-US"/>
+              </w:rPr>
+              <w:t>High</w:t>
+            </w:r>
+          </w:p>
+        </w:tc>
+      </w:tr>
+      <w:tr>
+        <w:trPr>
+          <w:trHeight w:val="660"/>
+        </w:trPr>
+        <w:tc>
+          <w:tcPr>
+            <w:tcW w:w="0" w:type="auto"/>
+            <w:tcBorders>
+              <w:top w:val="single" w:sz="6" w:space="0" w:color="000000"/>
+              <w:left w:val="single" w:sz="6" w:space="0" w:color="000000"/>
+              <w:bottom w:val="single" w:sz="6" w:space="0" w:color="000000"/>
+              <w:right w:val="single" w:sz="6" w:space="0" w:color="000000"/>
+            </w:tcBorders>
+            <w:shd w:val="clear" w:color="auto" w:fill="C5E0B3" w:themeFill="accent6" w:themeFillTint="66"/>
+            <w:vAlign w:val="center"/>
+            <w:hideMark/>
+          </w:tcPr>
+          <w:p>
+            <w:pPr>
+              <w:spacing w:before="240"/>
+              <w:rPr>
+                <w:rFonts w:cstheme="minorHAnsi"/>
+              </w:rPr>
+            </w:pPr>
+            <w:r>
+              <w:rPr>
+                <w:rFonts w:cstheme="minorHAnsi"/>
+              </w:rPr>
+              <w:t>3</w:t>
+            </w:r>
+          </w:p>
+        </w:tc>
+        <w:tc>
+          <w:tcPr>
+            <w:tcW w:w="0" w:type="auto"/>
+            <w:tcBorders>
+              <w:top w:val="single" w:sz="6" w:space="0" w:color="000000"/>
+              <w:left w:val="single" w:sz="6" w:space="0" w:color="000000"/>
+              <w:bottom w:val="single" w:sz="6" w:space="0" w:color="000000"/>
+              <w:right w:val="single" w:sz="6" w:space="0" w:color="000000"/>
+            </w:tcBorders>
+            <w:shd w:val="clear" w:color="auto" w:fill="C5E0B3" w:themeFill="accent6" w:themeFillTint="66"/>
+            <w:tcMar>
+              <w:top w:w="0" w:type="dxa"/>
+              <w:left w:w="40" w:type="dxa"/>
+              <w:bottom w:w="0" w:type="dxa"/>
+              <w:right w:w="40" w:type="dxa"/>
+            </w:tcMar>
+            <w:vAlign w:val="bottom"/>
+            <w:hideMark/>
+          </w:tcPr>
+          <w:p>
+            <w:pPr>
+              <w:spacing w:before="240" w:line="276" w:lineRule="auto"/>
+              <w:rPr>
+                <w:rFonts w:cstheme="minorHAnsi"/>
+                <w:color w:val="000000"/>
+                <w:sz w:val="20"/>
+                <w:lang w:val="en-US"/>
+              </w:rPr>
+            </w:pPr>
+            <w:r>
+              <w:rPr>
+                <w:color w:val="000000"/>
+                <w:sz w:val="20"/>
+              </w:rPr>
+              <w:t>As an admin, I want to be able to assign shifts to employees, so that employees can view their work plan.</w:t>
+            </w:r>
+          </w:p>
+        </w:tc>
+        <w:tc>
+          <w:tcPr>
+            <w:tcW w:w="0" w:type="auto"/>
+            <w:tcBorders>
+              <w:top w:val="single" w:sz="6" w:space="0" w:color="000000"/>
+              <w:left w:val="single" w:sz="6" w:space="0" w:color="000000"/>
+              <w:bottom w:val="single" w:sz="6" w:space="0" w:color="000000"/>
+              <w:right w:val="single" w:sz="6" w:space="0" w:color="000000"/>
+            </w:tcBorders>
+            <w:shd w:val="clear" w:color="auto" w:fill="E06666"/>
+            <w:tcMar>
+              <w:top w:w="0" w:type="dxa"/>
+              <w:left w:w="40" w:type="dxa"/>
+              <w:bottom w:w="0" w:type="dxa"/>
+              <w:right w:w="40" w:type="dxa"/>
+            </w:tcMar>
+            <w:vAlign w:val="bottom"/>
+            <w:hideMark/>
+          </w:tcPr>
+          <w:p>
+            <w:pPr>
+              <w:spacing w:before="240"/>
+              <w:rPr>
+                <w:rFonts w:eastAsia="Times New Roman" w:cstheme="minorHAnsi"/>
+                <w:szCs w:val="24"/>
+                <w:lang w:val="en-US"/>
+              </w:rPr>
+            </w:pPr>
+            <w:r>
+              <w:rPr>
+                <w:rFonts w:eastAsia="Times New Roman" w:cstheme="minorHAnsi"/>
+                <w:color w:val="000000"/>
+                <w:szCs w:val="24"/>
+                <w:lang w:val="en-US"/>
+              </w:rPr>
+              <w:t>High</w:t>
+            </w:r>
+          </w:p>
+        </w:tc>
+        <w:bookmarkStart w:id="6" w:name="_GoBack"/>
+        <w:bookmarkEnd w:id="6"/>
+      </w:tr>
+      <w:tr>
+        <w:trPr>
+          <w:trHeight w:val="660"/>
+        </w:trPr>
+        <w:tc>
+          <w:tcPr>
+            <w:tcW w:w="0" w:type="auto"/>
+            <w:tcBorders>
+              <w:top w:val="single" w:sz="6" w:space="0" w:color="000000"/>
+              <w:left w:val="single" w:sz="6" w:space="0" w:color="000000"/>
+              <w:bottom w:val="single" w:sz="6" w:space="0" w:color="000000"/>
+              <w:right w:val="single" w:sz="6" w:space="0" w:color="000000"/>
+            </w:tcBorders>
+            <w:shd w:val="clear" w:color="auto" w:fill="C5E0B3" w:themeFill="accent6" w:themeFillTint="66"/>
+            <w:vAlign w:val="center"/>
+          </w:tcPr>
+          <w:p>
+            <w:pPr>
+              <w:spacing w:before="240"/>
+              <w:rPr>
+                <w:rFonts w:cstheme="minorHAnsi"/>
+                <w:lang w:val="en-US"/>
+              </w:rPr>
+            </w:pPr>
+            <w:r>
+              <w:rPr>
+                <w:rFonts w:cstheme="minorHAnsi"/>
+                <w:lang w:val="en-US"/>
+              </w:rPr>
+              <w:t>3</w:t>
+            </w:r>
+          </w:p>
+        </w:tc>
+        <w:tc>
+          <w:tcPr>
+            <w:tcW w:w="0" w:type="auto"/>
+            <w:tcBorders>
+              <w:top w:val="single" w:sz="6" w:space="0" w:color="000000"/>
+              <w:left w:val="single" w:sz="6" w:space="0" w:color="000000"/>
+              <w:bottom w:val="single" w:sz="6" w:space="0" w:color="000000"/>
+              <w:right w:val="single" w:sz="6" w:space="0" w:color="000000"/>
+            </w:tcBorders>
+            <w:shd w:val="clear" w:color="auto" w:fill="C5E0B3" w:themeFill="accent6" w:themeFillTint="66"/>
+            <w:tcMar>
+              <w:top w:w="0" w:type="dxa"/>
+              <w:left w:w="40" w:type="dxa"/>
+              <w:bottom w:w="0" w:type="dxa"/>
+              <w:right w:w="40" w:type="dxa"/>
+            </w:tcMar>
+            <w:vAlign w:val="bottom"/>
+          </w:tcPr>
+          <w:p>
+            <w:pPr>
+              <w:spacing w:before="240" w:line="276" w:lineRule="auto"/>
+              <w:rPr>
+                <w:rFonts w:cstheme="minorHAnsi"/>
+                <w:color w:val="BF8F00" w:themeColor="accent4" w:themeShade="BF"/>
+                <w:sz w:val="20"/>
+              </w:rPr>
+            </w:pPr>
+            <w:r>
+              <w:rPr>
+                <w:color w:val="000000"/>
+                <w:sz w:val="20"/>
+              </w:rPr>
+              <w:t xml:space="preserve">As an admin, I want to be able to view </w:t>
+            </w:r>
+            <w:r>
+              <w:rPr>
+                <w:color w:val="000000"/>
+                <w:sz w:val="20"/>
+              </w:rPr>
+              <w:t>employee’s</w:t>
+            </w:r>
+            <w:r>
+              <w:rPr>
+                <w:color w:val="000000"/>
+                <w:sz w:val="20"/>
+              </w:rPr>
+              <w:t xml:space="preserve"> data, so that I have access to pertinent information regarding employees.</w:t>
+            </w:r>
+          </w:p>
+        </w:tc>
+        <w:tc>
+          <w:tcPr>
+            <w:tcW w:w="0" w:type="auto"/>
+            <w:tcBorders>
+              <w:top w:val="single" w:sz="6" w:space="0" w:color="000000"/>
+              <w:left w:val="single" w:sz="6" w:space="0" w:color="000000"/>
+              <w:bottom w:val="single" w:sz="6" w:space="0" w:color="000000"/>
+              <w:right w:val="single" w:sz="6" w:space="0" w:color="000000"/>
+            </w:tcBorders>
+            <w:shd w:val="clear" w:color="auto" w:fill="E06666"/>
+            <w:tcMar>
+              <w:top w:w="0" w:type="dxa"/>
+              <w:left w:w="40" w:type="dxa"/>
+              <w:bottom w:w="0" w:type="dxa"/>
+              <w:right w:w="40" w:type="dxa"/>
+            </w:tcMar>
+            <w:vAlign w:val="bottom"/>
+          </w:tcPr>
+          <w:p>
+            <w:pPr>
+              <w:spacing w:before="240"/>
+              <w:rPr>
+                <w:rFonts w:eastAsia="Times New Roman" w:cstheme="minorHAnsi"/>
+                <w:color w:val="000000"/>
+                <w:szCs w:val="24"/>
+                <w:lang w:val="en-US"/>
+              </w:rPr>
+            </w:pPr>
+            <w:r>
+              <w:rPr>
+                <w:rFonts w:eastAsia="Times New Roman" w:cstheme="minorHAnsi"/>
+                <w:color w:val="000000"/>
+                <w:szCs w:val="24"/>
+                <w:lang w:val="en-US"/>
+              </w:rPr>
+              <w:t>High</w:t>
+            </w:r>
+          </w:p>
+        </w:tc>
+      </w:tr>
+      <w:tr>
+        <w:trPr>
+          <w:trHeight w:val="660"/>
+        </w:trPr>
+        <w:tc>
+          <w:tcPr>
+            <w:tcW w:w="0" w:type="auto"/>
+            <w:tcBorders>
+              <w:top w:val="single" w:sz="6" w:space="0" w:color="000000"/>
+              <w:left w:val="single" w:sz="6" w:space="0" w:color="000000"/>
+              <w:bottom w:val="single" w:sz="6" w:space="0" w:color="000000"/>
+              <w:right w:val="single" w:sz="6" w:space="0" w:color="000000"/>
+            </w:tcBorders>
+            <w:shd w:val="clear" w:color="auto" w:fill="C5E0B3" w:themeFill="accent6" w:themeFillTint="66"/>
+            <w:vAlign w:val="center"/>
+          </w:tcPr>
+          <w:p>
+            <w:pPr>
+              <w:spacing w:before="240"/>
+              <w:rPr>
+                <w:rFonts w:cstheme="minorHAnsi"/>
+                <w:lang w:val="en-US"/>
+              </w:rPr>
+            </w:pPr>
+            <w:r>
+              <w:rPr>
+                <w:rFonts w:cstheme="minorHAnsi"/>
+                <w:lang w:val="en-US"/>
+              </w:rPr>
+              <w:t>3</w:t>
+            </w:r>
+          </w:p>
+        </w:tc>
+        <w:tc>
+          <w:tcPr>
+            <w:tcW w:w="0" w:type="auto"/>
+            <w:tcBorders>
+              <w:top w:val="single" w:sz="6" w:space="0" w:color="000000"/>
+              <w:left w:val="single" w:sz="6" w:space="0" w:color="000000"/>
+              <w:bottom w:val="single" w:sz="6" w:space="0" w:color="000000"/>
+              <w:right w:val="single" w:sz="6" w:space="0" w:color="000000"/>
+            </w:tcBorders>
+            <w:shd w:val="clear" w:color="auto" w:fill="C5E0B3" w:themeFill="accent6" w:themeFillTint="66"/>
+            <w:tcMar>
+              <w:top w:w="0" w:type="dxa"/>
+              <w:left w:w="40" w:type="dxa"/>
+              <w:bottom w:w="0" w:type="dxa"/>
+              <w:right w:w="40" w:type="dxa"/>
+            </w:tcMar>
+            <w:vAlign w:val="bottom"/>
+          </w:tcPr>
+          <w:p>
+            <w:pPr>
+              <w:spacing w:before="240" w:line="276" w:lineRule="auto"/>
+              <w:textAlignment w:val="baseline"/>
+              <w:rPr>
+                <w:rFonts w:eastAsia="Times New Roman"/>
+                <w:color w:val="000000"/>
+                <w:sz w:val="20"/>
+                <w:lang w:val="en-US"/>
+              </w:rPr>
+            </w:pPr>
+            <w:r>
+              <w:rPr>
+                <w:rFonts w:eastAsia="Times New Roman"/>
+                <w:color w:val="000000"/>
+                <w:sz w:val="20"/>
+                <w:lang w:val="en-US"/>
+              </w:rPr>
+              <w:t>As an admin, I edit and remove shifts from employees work plan, so that employees can view their work plan.</w:t>
+            </w:r>
+          </w:p>
+        </w:tc>
+        <w:tc>
+          <w:tcPr>
+            <w:tcW w:w="0" w:type="auto"/>
+            <w:tcBorders>
+              <w:top w:val="single" w:sz="6" w:space="0" w:color="000000"/>
+              <w:left w:val="single" w:sz="6" w:space="0" w:color="000000"/>
+              <w:bottom w:val="single" w:sz="6" w:space="0" w:color="000000"/>
+              <w:right w:val="single" w:sz="6" w:space="0" w:color="000000"/>
+            </w:tcBorders>
+            <w:shd w:val="clear" w:color="auto" w:fill="E06666"/>
+            <w:tcMar>
+              <w:top w:w="0" w:type="dxa"/>
+              <w:left w:w="40" w:type="dxa"/>
+              <w:bottom w:w="0" w:type="dxa"/>
+              <w:right w:w="40" w:type="dxa"/>
+            </w:tcMar>
+            <w:vAlign w:val="bottom"/>
+          </w:tcPr>
+          <w:p>
+            <w:pPr>
+              <w:spacing w:before="240"/>
+              <w:rPr>
+                <w:rFonts w:eastAsia="Times New Roman" w:cstheme="minorHAnsi"/>
+                <w:color w:val="000000"/>
+                <w:szCs w:val="24"/>
+                <w:lang w:val="en-US"/>
+              </w:rPr>
+            </w:pPr>
+            <w:r>
+              <w:rPr>
+                <w:rFonts w:eastAsia="Times New Roman" w:cstheme="minorHAnsi"/>
+                <w:color w:val="000000"/>
+                <w:szCs w:val="24"/>
+                <w:lang w:val="en-US"/>
+              </w:rPr>
+              <w:t>High</w:t>
+            </w:r>
+          </w:p>
+        </w:tc>
+      </w:tr>
+      <w:tr>
+        <w:trPr>
+          <w:trHeight w:val="660"/>
+        </w:trPr>
+        <w:tc>
+          <w:tcPr>
+            <w:tcW w:w="0" w:type="auto"/>
+            <w:tcBorders>
+              <w:top w:val="single" w:sz="6" w:space="0" w:color="000000"/>
+              <w:left w:val="single" w:sz="6" w:space="0" w:color="000000"/>
+              <w:bottom w:val="single" w:sz="6" w:space="0" w:color="000000"/>
+              <w:right w:val="single" w:sz="6" w:space="0" w:color="000000"/>
+            </w:tcBorders>
+            <w:shd w:val="clear" w:color="auto" w:fill="F7CAAC" w:themeFill="accent2" w:themeFillTint="66"/>
+            <w:vAlign w:val="center"/>
+          </w:tcPr>
+          <w:p>
+            <w:pPr>
+              <w:spacing w:before="240"/>
+              <w:rPr>
+                <w:rFonts w:cstheme="minorHAnsi"/>
+                <w:lang w:val="en-US"/>
+              </w:rPr>
+            </w:pPr>
+            <w:r>
+              <w:rPr>
+                <w:rFonts w:cstheme="minorHAnsi"/>
+                <w:lang w:val="en-US"/>
+              </w:rPr>
+              <w:t>4</w:t>
+            </w:r>
+          </w:p>
+        </w:tc>
+        <w:tc>
+          <w:tcPr>
+            <w:tcW w:w="0" w:type="auto"/>
+            <w:tcBorders>
+              <w:top w:val="single" w:sz="6" w:space="0" w:color="000000"/>
+              <w:left w:val="single" w:sz="6" w:space="0" w:color="000000"/>
+              <w:bottom w:val="single" w:sz="6" w:space="0" w:color="000000"/>
+              <w:right w:val="single" w:sz="6" w:space="0" w:color="000000"/>
+            </w:tcBorders>
+            <w:shd w:val="clear" w:color="auto" w:fill="F7CAAC" w:themeFill="accent2" w:themeFillTint="66"/>
+            <w:tcMar>
+              <w:top w:w="0" w:type="dxa"/>
+              <w:left w:w="40" w:type="dxa"/>
+              <w:bottom w:w="0" w:type="dxa"/>
+              <w:right w:w="40" w:type="dxa"/>
+            </w:tcMar>
+            <w:vAlign w:val="bottom"/>
+          </w:tcPr>
+          <w:p>
+            <w:pPr>
+              <w:spacing w:before="240" w:line="276" w:lineRule="auto"/>
+              <w:textAlignment w:val="baseline"/>
+              <w:rPr>
+                <w:rFonts w:eastAsia="Times New Roman"/>
+                <w:color w:val="000000"/>
+                <w:sz w:val="20"/>
+                <w:lang w:val="en-US"/>
+              </w:rPr>
+            </w:pPr>
+            <w:r>
+              <w:rPr>
+                <w:rFonts w:eastAsia="Times New Roman"/>
+                <w:color w:val="000000"/>
+                <w:sz w:val="20"/>
+                <w:lang w:val="en-US"/>
+              </w:rPr>
+              <w:t>As a user, I want to be able to view my work schedule so that the schedule can be adhered to.</w:t>
+            </w:r>
+          </w:p>
+        </w:tc>
+        <w:tc>
+          <w:tcPr>
+            <w:tcW w:w="0" w:type="auto"/>
+            <w:tcBorders>
+              <w:top w:val="single" w:sz="6" w:space="0" w:color="000000"/>
+              <w:left w:val="single" w:sz="6" w:space="0" w:color="000000"/>
+              <w:bottom w:val="single" w:sz="6" w:space="0" w:color="000000"/>
+              <w:right w:val="single" w:sz="6" w:space="0" w:color="000000"/>
+            </w:tcBorders>
+            <w:shd w:val="clear" w:color="auto" w:fill="E06666"/>
+            <w:tcMar>
+              <w:top w:w="0" w:type="dxa"/>
+              <w:left w:w="40" w:type="dxa"/>
+              <w:bottom w:w="0" w:type="dxa"/>
+              <w:right w:w="40" w:type="dxa"/>
+            </w:tcMar>
+            <w:vAlign w:val="bottom"/>
+          </w:tcPr>
+          <w:p>
+            <w:pPr>
+              <w:spacing w:before="240"/>
+              <w:rPr>
+                <w:rFonts w:eastAsia="Times New Roman" w:cstheme="minorHAnsi"/>
+                <w:color w:val="000000"/>
+                <w:szCs w:val="24"/>
+                <w:lang w:val="en-US"/>
+              </w:rPr>
+            </w:pPr>
+            <w:r>
+              <w:rPr>
+                <w:rFonts w:eastAsia="Times New Roman" w:cstheme="minorHAnsi"/>
+                <w:color w:val="000000"/>
+                <w:szCs w:val="24"/>
+                <w:lang w:val="en-US"/>
+              </w:rPr>
+              <w:t>High</w:t>
+            </w:r>
+          </w:p>
+        </w:tc>
+      </w:tr>
+      <w:tr>
+        <w:trPr>
+          <w:trHeight w:val="660"/>
+        </w:trPr>
+        <w:tc>
+          <w:tcPr>
+            <w:tcW w:w="0" w:type="auto"/>
+            <w:tcBorders>
+              <w:top w:val="single" w:sz="6" w:space="0" w:color="000000"/>
+              <w:left w:val="single" w:sz="6" w:space="0" w:color="000000"/>
+              <w:bottom w:val="single" w:sz="6" w:space="0" w:color="000000"/>
+              <w:right w:val="single" w:sz="6" w:space="0" w:color="000000"/>
+            </w:tcBorders>
+            <w:shd w:val="clear" w:color="auto" w:fill="F7CAAC" w:themeFill="accent2" w:themeFillTint="66"/>
+            <w:vAlign w:val="center"/>
+          </w:tcPr>
+          <w:p>
+            <w:pPr>
+              <w:spacing w:before="240"/>
+              <w:rPr>
+                <w:rFonts w:cstheme="minorHAnsi"/>
+                <w:lang w:val="en-US"/>
+              </w:rPr>
+            </w:pPr>
+            <w:r>
+              <w:rPr>
+                <w:rFonts w:cstheme="minorHAnsi"/>
+                <w:lang w:val="en-US"/>
+              </w:rPr>
+              <w:t>4</w:t>
+            </w:r>
+          </w:p>
+        </w:tc>
+        <w:tc>
+          <w:tcPr>
+            <w:tcW w:w="0" w:type="auto"/>
+            <w:tcBorders>
+              <w:top w:val="single" w:sz="6" w:space="0" w:color="000000"/>
+              <w:left w:val="single" w:sz="6" w:space="0" w:color="000000"/>
+              <w:bottom w:val="single" w:sz="6" w:space="0" w:color="000000"/>
+              <w:right w:val="single" w:sz="6" w:space="0" w:color="000000"/>
+            </w:tcBorders>
+            <w:shd w:val="clear" w:color="auto" w:fill="F7CAAC" w:themeFill="accent2" w:themeFillTint="66"/>
+            <w:tcMar>
+              <w:top w:w="0" w:type="dxa"/>
+              <w:left w:w="40" w:type="dxa"/>
+              <w:bottom w:w="0" w:type="dxa"/>
+              <w:right w:w="40" w:type="dxa"/>
+            </w:tcMar>
+            <w:vAlign w:val="bottom"/>
+          </w:tcPr>
+          <w:p>
+            <w:pPr>
+              <w:spacing w:before="240" w:line="276" w:lineRule="auto"/>
+              <w:textAlignment w:val="baseline"/>
+              <w:rPr>
+                <w:rFonts w:eastAsia="Times New Roman"/>
+                <w:color w:val="000000"/>
+                <w:sz w:val="20"/>
+                <w:lang w:val="en-US"/>
+              </w:rPr>
+            </w:pPr>
+            <w:r>
+              <w:rPr>
+                <w:rFonts w:eastAsia="Times New Roman"/>
+                <w:color w:val="000000"/>
+                <w:sz w:val="20"/>
+                <w:lang w:val="en-US"/>
+              </w:rPr>
+              <w:t>As a user, I want to be able to modify my data, so that I can update my data with any future changes. </w:t>
+            </w:r>
+          </w:p>
+        </w:tc>
+        <w:tc>
+          <w:tcPr>
+            <w:tcW w:w="0" w:type="auto"/>
+            <w:tcBorders>
+              <w:top w:val="single" w:sz="6" w:space="0" w:color="000000"/>
+              <w:left w:val="single" w:sz="6" w:space="0" w:color="000000"/>
+              <w:bottom w:val="single" w:sz="6" w:space="0" w:color="000000"/>
+              <w:right w:val="single" w:sz="6" w:space="0" w:color="000000"/>
+            </w:tcBorders>
+            <w:shd w:val="clear" w:color="auto" w:fill="E7E6E6" w:themeFill="background2"/>
+            <w:tcMar>
+              <w:top w:w="0" w:type="dxa"/>
+              <w:left w:w="40" w:type="dxa"/>
+              <w:bottom w:w="0" w:type="dxa"/>
+              <w:right w:w="40" w:type="dxa"/>
+            </w:tcMar>
+            <w:vAlign w:val="bottom"/>
+          </w:tcPr>
+          <w:p>
+            <w:pPr>
+              <w:spacing w:before="240"/>
+              <w:rPr>
+                <w:rFonts w:eastAsia="Times New Roman" w:cstheme="minorHAnsi"/>
+                <w:color w:val="000000"/>
+                <w:szCs w:val="24"/>
+                <w:lang w:val="en-US"/>
+              </w:rPr>
+            </w:pPr>
+            <w:r>
+              <w:rPr>
+                <w:rFonts w:eastAsia="Times New Roman" w:cstheme="minorHAnsi"/>
+                <w:color w:val="000000"/>
+                <w:szCs w:val="24"/>
+                <w:lang w:val="en-US"/>
+              </w:rPr>
+              <w:t xml:space="preserve">Medium </w:t>
+            </w:r>
+          </w:p>
+        </w:tc>
+      </w:tr>
+      <w:tr>
+        <w:trPr>
+          <w:trHeight w:val="660"/>
+        </w:trPr>
+        <w:tc>
+          <w:tcPr>
+            <w:tcW w:w="0" w:type="auto"/>
+            <w:tcBorders>
+              <w:top w:val="single" w:sz="6" w:space="0" w:color="000000"/>
+              <w:left w:val="single" w:sz="6" w:space="0" w:color="000000"/>
+              <w:bottom w:val="single" w:sz="6" w:space="0" w:color="000000"/>
+              <w:right w:val="single" w:sz="6" w:space="0" w:color="000000"/>
+            </w:tcBorders>
+            <w:shd w:val="clear" w:color="auto" w:fill="F7CAAC" w:themeFill="accent2" w:themeFillTint="66"/>
+            <w:vAlign w:val="center"/>
+          </w:tcPr>
+          <w:p>
+            <w:pPr>
+              <w:spacing w:before="240"/>
+              <w:rPr>
+                <w:rFonts w:cstheme="minorHAnsi"/>
+                <w:lang w:val="en-US"/>
+              </w:rPr>
+            </w:pPr>
+            <w:r>
+              <w:rPr>
+                <w:rFonts w:cstheme="minorHAnsi"/>
+                <w:lang w:val="en-US"/>
+              </w:rPr>
+              <w:t>4</w:t>
+            </w:r>
+          </w:p>
+        </w:tc>
+        <w:tc>
+          <w:tcPr>
+            <w:tcW w:w="0" w:type="auto"/>
+            <w:tcBorders>
+              <w:top w:val="single" w:sz="6" w:space="0" w:color="000000"/>
+              <w:left w:val="single" w:sz="6" w:space="0" w:color="000000"/>
+              <w:bottom w:val="single" w:sz="6" w:space="0" w:color="000000"/>
+              <w:right w:val="single" w:sz="6" w:space="0" w:color="000000"/>
+            </w:tcBorders>
+            <w:shd w:val="clear" w:color="auto" w:fill="F7CAAC" w:themeFill="accent2" w:themeFillTint="66"/>
+            <w:tcMar>
+              <w:top w:w="0" w:type="dxa"/>
+              <w:left w:w="40" w:type="dxa"/>
+              <w:bottom w:w="0" w:type="dxa"/>
+              <w:right w:w="40" w:type="dxa"/>
+            </w:tcMar>
+            <w:vAlign w:val="bottom"/>
+          </w:tcPr>
+          <w:p>
+            <w:pPr>
+              <w:spacing w:before="240" w:line="276" w:lineRule="auto"/>
+              <w:rPr>
+                <w:rFonts w:cstheme="minorHAnsi"/>
+                <w:color w:val="000000" w:themeColor="text1"/>
+                <w:sz w:val="20"/>
+                <w:lang w:val="en-US"/>
+              </w:rPr>
+            </w:pPr>
+            <w:r>
+              <w:rPr>
+                <w:color w:val="000000" w:themeColor="text1"/>
+                <w:sz w:val="20"/>
+              </w:rPr>
+              <w:t>As a user, I want to be able to specify whether I want to work or not on a specific date so that admins can assign my shifts accordingly.</w:t>
+            </w:r>
+          </w:p>
+        </w:tc>
+        <w:tc>
+          <w:tcPr>
+            <w:tcW w:w="0" w:type="auto"/>
+            <w:tcBorders>
+              <w:top w:val="single" w:sz="6" w:space="0" w:color="000000"/>
+              <w:left w:val="single" w:sz="6" w:space="0" w:color="000000"/>
+              <w:bottom w:val="single" w:sz="6" w:space="0" w:color="000000"/>
+              <w:right w:val="single" w:sz="6" w:space="0" w:color="000000"/>
+            </w:tcBorders>
+            <w:shd w:val="clear" w:color="auto" w:fill="E7E6E6" w:themeFill="background2"/>
+            <w:tcMar>
+              <w:top w:w="0" w:type="dxa"/>
+              <w:left w:w="40" w:type="dxa"/>
+              <w:bottom w:w="0" w:type="dxa"/>
+              <w:right w:w="40" w:type="dxa"/>
+            </w:tcMar>
+            <w:vAlign w:val="bottom"/>
+          </w:tcPr>
+          <w:p>
+            <w:pPr>
+              <w:spacing w:before="240"/>
+              <w:rPr>
+                <w:rFonts w:eastAsia="Times New Roman" w:cstheme="minorHAnsi"/>
+                <w:color w:val="000000"/>
+                <w:szCs w:val="24"/>
+                <w:lang w:val="en-US"/>
+              </w:rPr>
+            </w:pPr>
+            <w:r>
+              <w:rPr>
+                <w:rFonts w:eastAsia="Times New Roman" w:cstheme="minorHAnsi"/>
+                <w:color w:val="000000"/>
+                <w:szCs w:val="24"/>
+                <w:lang w:val="en-US"/>
+              </w:rPr>
+              <w:t>M</w:t>
+            </w:r>
+            <w:r>
+              <w:rPr>
+                <w:rFonts w:eastAsia="Times New Roman" w:cstheme="minorHAnsi"/>
+                <w:color w:val="000000"/>
+                <w:szCs w:val="24"/>
+                <w:lang w:val="en-US"/>
+              </w:rPr>
+              <w:t>edium</w:t>
+            </w:r>
+          </w:p>
+        </w:tc>
+      </w:tr>
+      <w:tr>
+        <w:trPr>
+          <w:trHeight w:val="660"/>
+        </w:trPr>
+        <w:tc>
+          <w:tcPr>
+            <w:tcW w:w="0" w:type="auto"/>
+            <w:tcBorders>
+              <w:top w:val="single" w:sz="6" w:space="0" w:color="000000"/>
+              <w:left w:val="single" w:sz="6" w:space="0" w:color="000000"/>
+              <w:bottom w:val="single" w:sz="6" w:space="0" w:color="000000"/>
+              <w:right w:val="single" w:sz="6" w:space="0" w:color="000000"/>
+            </w:tcBorders>
+            <w:shd w:val="clear" w:color="auto" w:fill="BDD6EE" w:themeFill="accent1" w:themeFillTint="66"/>
+            <w:vAlign w:val="center"/>
+          </w:tcPr>
+          <w:p>
+            <w:pPr>
+              <w:spacing w:before="240"/>
+              <w:rPr>
+                <w:rFonts w:cstheme="minorHAnsi"/>
+                <w:lang w:val="en-US"/>
+              </w:rPr>
+            </w:pPr>
+            <w:r>
+              <w:rPr>
+                <w:rFonts w:cstheme="minorHAnsi"/>
+                <w:lang w:val="en-US"/>
+              </w:rPr>
+              <w:t>5</w:t>
+            </w:r>
+          </w:p>
+        </w:tc>
+        <w:tc>
+          <w:tcPr>
+            <w:tcW w:w="0" w:type="auto"/>
+            <w:tcBorders>
+              <w:top w:val="single" w:sz="6" w:space="0" w:color="000000"/>
+              <w:left w:val="single" w:sz="6" w:space="0" w:color="000000"/>
+              <w:bottom w:val="single" w:sz="6" w:space="0" w:color="000000"/>
+              <w:right w:val="single" w:sz="6" w:space="0" w:color="000000"/>
+            </w:tcBorders>
+            <w:shd w:val="clear" w:color="auto" w:fill="BDD6EE" w:themeFill="accent1" w:themeFillTint="66"/>
+            <w:tcMar>
+              <w:top w:w="0" w:type="dxa"/>
+              <w:left w:w="40" w:type="dxa"/>
+              <w:bottom w:w="0" w:type="dxa"/>
+              <w:right w:w="40" w:type="dxa"/>
+            </w:tcMar>
+            <w:vAlign w:val="bottom"/>
+          </w:tcPr>
+          <w:p>
+            <w:pPr>
+              <w:spacing w:before="240" w:line="276" w:lineRule="auto"/>
+              <w:rPr>
+                <w:rFonts w:cstheme="minorHAnsi"/>
+                <w:color w:val="000000" w:themeColor="text1"/>
+                <w:sz w:val="20"/>
+                <w:lang w:val="en-US"/>
+              </w:rPr>
+            </w:pPr>
+            <w:r>
+              <w:rPr>
+                <w:color w:val="000000" w:themeColor="text1"/>
+                <w:sz w:val="20"/>
+              </w:rPr>
+              <w:t>As a user, I want to able to denote my time of arrival and departure from work, so that my working hours can be recorded.</w:t>
+            </w:r>
+          </w:p>
+        </w:tc>
+        <w:tc>
+          <w:tcPr>
+            <w:tcW w:w="0" w:type="auto"/>
+            <w:tcBorders>
+              <w:top w:val="single" w:sz="6" w:space="0" w:color="000000"/>
+              <w:left w:val="single" w:sz="6" w:space="0" w:color="000000"/>
+              <w:bottom w:val="single" w:sz="6" w:space="0" w:color="000000"/>
+              <w:right w:val="single" w:sz="6" w:space="0" w:color="000000"/>
+            </w:tcBorders>
+            <w:shd w:val="clear" w:color="auto" w:fill="FFF2CC" w:themeFill="accent4" w:themeFillTint="33"/>
+            <w:tcMar>
+              <w:top w:w="0" w:type="dxa"/>
+              <w:left w:w="40" w:type="dxa"/>
+              <w:bottom w:w="0" w:type="dxa"/>
+              <w:right w:w="40" w:type="dxa"/>
+            </w:tcMar>
+            <w:vAlign w:val="bottom"/>
+          </w:tcPr>
+          <w:p>
+            <w:pPr>
+              <w:spacing w:before="240"/>
+              <w:rPr>
+                <w:rFonts w:eastAsia="Times New Roman" w:cstheme="minorHAnsi"/>
+                <w:color w:val="000000"/>
+                <w:szCs w:val="24"/>
+                <w:lang w:val="en-US"/>
+              </w:rPr>
+            </w:pPr>
+            <w:r>
+              <w:rPr>
+                <w:rFonts w:eastAsia="Times New Roman" w:cstheme="minorHAnsi"/>
+                <w:color w:val="000000"/>
+                <w:szCs w:val="24"/>
+                <w:lang w:val="en-US"/>
+              </w:rPr>
+              <w:t>Low</w:t>
+            </w:r>
+          </w:p>
+        </w:tc>
+      </w:tr>
+      <w:tr>
+        <w:trPr>
+          <w:trHeight w:val="660"/>
+        </w:trPr>
+        <w:tc>
+          <w:tcPr>
+            <w:tcW w:w="0" w:type="auto"/>
+            <w:tcBorders>
+              <w:top w:val="single" w:sz="6" w:space="0" w:color="000000"/>
+              <w:left w:val="single" w:sz="6" w:space="0" w:color="000000"/>
+              <w:bottom w:val="single" w:sz="6" w:space="0" w:color="000000"/>
+              <w:right w:val="single" w:sz="6" w:space="0" w:color="000000"/>
+            </w:tcBorders>
+            <w:shd w:val="clear" w:color="auto" w:fill="BDD6EE" w:themeFill="accent1" w:themeFillTint="66"/>
+            <w:vAlign w:val="center"/>
+          </w:tcPr>
+          <w:p>
+            <w:pPr>
+              <w:spacing w:before="240"/>
+              <w:rPr>
+                <w:rFonts w:cstheme="minorHAnsi"/>
+                <w:color w:val="000000" w:themeColor="text1"/>
+                <w:lang w:val="en-US"/>
+              </w:rPr>
+            </w:pPr>
+            <w:r>
+              <w:rPr>
+                <w:rFonts w:cstheme="minorHAnsi"/>
+                <w:color w:val="000000" w:themeColor="text1"/>
+                <w:lang w:val="en-US"/>
+              </w:rPr>
+              <w:t>5</w:t>
+            </w:r>
+          </w:p>
+        </w:tc>
+        <w:tc>
+          <w:tcPr>
+            <w:tcW w:w="0" w:type="auto"/>
+            <w:tcBorders>
+              <w:top w:val="single" w:sz="6" w:space="0" w:color="000000"/>
+              <w:left w:val="single" w:sz="6" w:space="0" w:color="000000"/>
+              <w:bottom w:val="single" w:sz="6" w:space="0" w:color="000000"/>
+              <w:right w:val="single" w:sz="6" w:space="0" w:color="000000"/>
+            </w:tcBorders>
+            <w:shd w:val="clear" w:color="auto" w:fill="BDD6EE" w:themeFill="accent1" w:themeFillTint="66"/>
+            <w:tcMar>
+              <w:top w:w="0" w:type="dxa"/>
+              <w:left w:w="40" w:type="dxa"/>
+              <w:bottom w:w="0" w:type="dxa"/>
+              <w:right w:w="40" w:type="dxa"/>
+            </w:tcMar>
+            <w:vAlign w:val="bottom"/>
+          </w:tcPr>
+          <w:p>
+            <w:pPr>
+              <w:spacing w:before="240" w:line="276" w:lineRule="auto"/>
+              <w:rPr>
+                <w:rFonts w:cstheme="minorHAnsi"/>
+                <w:color w:val="000000" w:themeColor="text1"/>
+                <w:sz w:val="20"/>
+                <w:lang w:val="en-US"/>
+              </w:rPr>
+            </w:pPr>
+            <w:r>
+              <w:rPr>
+                <w:color w:val="000000" w:themeColor="text1"/>
+                <w:sz w:val="20"/>
+              </w:rPr>
+              <w:t>As a user, I want to be able to check my work-related statistics, so that I can calculate my income.</w:t>
+            </w:r>
+          </w:p>
+        </w:tc>
+        <w:tc>
+          <w:tcPr>
+            <w:tcW w:w="0" w:type="auto"/>
+            <w:tcBorders>
+              <w:top w:val="single" w:sz="6" w:space="0" w:color="000000"/>
+              <w:left w:val="single" w:sz="6" w:space="0" w:color="000000"/>
+              <w:bottom w:val="single" w:sz="6" w:space="0" w:color="000000"/>
+              <w:right w:val="single" w:sz="6" w:space="0" w:color="000000"/>
+            </w:tcBorders>
+            <w:shd w:val="clear" w:color="auto" w:fill="FFF2CC" w:themeFill="accent4" w:themeFillTint="33"/>
+            <w:tcMar>
+              <w:top w:w="0" w:type="dxa"/>
+              <w:left w:w="40" w:type="dxa"/>
+              <w:bottom w:w="0" w:type="dxa"/>
+              <w:right w:w="40" w:type="dxa"/>
+            </w:tcMar>
+            <w:vAlign w:val="bottom"/>
+          </w:tcPr>
+          <w:p>
+            <w:pPr>
+              <w:spacing w:before="240"/>
+              <w:rPr>
+                <w:rFonts w:eastAsia="Times New Roman" w:cstheme="minorHAnsi"/>
+                <w:color w:val="000000"/>
+                <w:szCs w:val="24"/>
+                <w:lang w:val="en-US"/>
+              </w:rPr>
+            </w:pPr>
+            <w:r>
+              <w:rPr>
+                <w:rFonts w:eastAsia="Times New Roman" w:cstheme="minorHAnsi"/>
+                <w:color w:val="000000"/>
+                <w:szCs w:val="24"/>
+                <w:lang w:val="en-US"/>
+              </w:rPr>
+              <w:t>Low</w:t>
+            </w:r>
+          </w:p>
+        </w:tc>
+      </w:tr>
+    </w:tbl>
+    <w:p>
+      <w:pPr>
+        <w:rPr>
+          <w:sz w:val="20"/>
+          <w:lang w:val="en-US"/>
+        </w:rPr>
+      </w:pPr>
+    </w:p>
+    <w:p>
+      <w:pPr>
+        <w:rPr>
+          <w:sz w:val="20"/>
           <w:lang w:val="en-US"/>
         </w:rPr>
       </w:pPr>
@@ -3162,6 +4415,7 @@
         <w:rPr>
           <w:lang w:val="en-US"/>
         </w:rPr>
+        <w:lastRenderedPageBreak/>
         <w:t>Sprint backlog</w:t>
       </w:r>
     </w:p>
@@ -3171,8 +4425,6 @@
           <w:lang w:val="en-US"/>
         </w:rPr>
       </w:pPr>
-      <w:bookmarkStart w:id="7" w:name="_GoBack"/>
-      <w:bookmarkEnd w:id="7"/>
       <w:r>
         <w:rPr>
           <w:lang w:val="en-US"/>
@@ -3187,7 +4439,7 @@
           <w:lang w:val="en-US"/>
         </w:rPr>
       </w:pPr>
-      <w:bookmarkStart w:id="8" w:name="_Toc16115394"/>
+      <w:bookmarkStart w:id="7" w:name="_Toc16115394"/>
       <w:r>
         <w:rPr>
           <w:lang w:val="en-US"/>
@@ -3195,7 +4447,7 @@
         <w:lastRenderedPageBreak/>
         <w:t>Personal Reflections</w:t>
       </w:r>
-      <w:bookmarkEnd w:id="8"/>
+      <w:bookmarkEnd w:id="7"/>
     </w:p>
     <w:p>
       <w:pPr>
@@ -3285,7 +4537,7 @@
           <w:lang w:val="en-US"/>
         </w:rPr>
       </w:pPr>
-      <w:bookmarkStart w:id="9" w:name="_Toc16115395"/>
+      <w:bookmarkStart w:id="8" w:name="_Toc16115395"/>
       <w:r>
         <w:rPr>
           <w:lang w:val="en-US"/>
@@ -3293,7 +4545,7 @@
         <w:lastRenderedPageBreak/>
         <w:t>Supervision</w:t>
       </w:r>
-      <w:bookmarkEnd w:id="9"/>
+      <w:bookmarkEnd w:id="8"/>
     </w:p>
     <w:p>
       <w:pPr>
@@ -3383,7 +4635,7 @@
           <w:lang w:val="en-US"/>
         </w:rPr>
       </w:pPr>
-      <w:bookmarkStart w:id="10" w:name="_Toc16115396"/>
+      <w:bookmarkStart w:id="9" w:name="_Toc16115396"/>
       <w:r>
         <w:rPr>
           <w:lang w:val="en-US"/>
@@ -3391,7 +4643,7 @@
         <w:lastRenderedPageBreak/>
         <w:t>Conclusions</w:t>
       </w:r>
-      <w:bookmarkEnd w:id="10"/>
+      <w:bookmarkEnd w:id="9"/>
     </w:p>
     <w:p>
       <w:pPr>
@@ -4481,6 +5733,232 @@
     </w:lvl>
   </w:abstractNum>
   <w:abstractNum w:abstractNumId="3" w15:restartNumberingAfterBreak="0">
+    <w:nsid w:val="0A7C6EFC"/>
+    <w:multiLevelType w:val="multilevel"/>
+    <w:tmpl w:val="F61AE4BE"/>
+    <w:lvl w:ilvl="0">
+      <w:start w:val="1"/>
+      <w:numFmt w:val="decimal"/>
+      <w:lvlText w:val="%1."/>
+      <w:lvlJc w:val="left"/>
+      <w:pPr>
+        <w:tabs>
+          <w:tab w:val="num" w:pos="720"/>
+        </w:tabs>
+        <w:ind w:left="720" w:hanging="360"/>
+      </w:pPr>
+    </w:lvl>
+    <w:lvl w:ilvl="1" w:tentative="1">
+      <w:start w:val="1"/>
+      <w:numFmt w:val="decimal"/>
+      <w:lvlText w:val="%2."/>
+      <w:lvlJc w:val="left"/>
+      <w:pPr>
+        <w:tabs>
+          <w:tab w:val="num" w:pos="1440"/>
+        </w:tabs>
+        <w:ind w:left="1440" w:hanging="360"/>
+      </w:pPr>
+    </w:lvl>
+    <w:lvl w:ilvl="2" w:tentative="1">
+      <w:start w:val="1"/>
+      <w:numFmt w:val="decimal"/>
+      <w:lvlText w:val="%3."/>
+      <w:lvlJc w:val="left"/>
+      <w:pPr>
+        <w:tabs>
+          <w:tab w:val="num" w:pos="2160"/>
+        </w:tabs>
+        <w:ind w:left="2160" w:hanging="360"/>
+      </w:pPr>
+    </w:lvl>
+    <w:lvl w:ilvl="3" w:tentative="1">
+      <w:start w:val="1"/>
+      <w:numFmt w:val="decimal"/>
+      <w:lvlText w:val="%4."/>
+      <w:lvlJc w:val="left"/>
+      <w:pPr>
+        <w:tabs>
+          <w:tab w:val="num" w:pos="2880"/>
+        </w:tabs>
+        <w:ind w:left="2880" w:hanging="360"/>
+      </w:pPr>
+    </w:lvl>
+    <w:lvl w:ilvl="4" w:tentative="1">
+      <w:start w:val="1"/>
+      <w:numFmt w:val="decimal"/>
+      <w:lvlText w:val="%5."/>
+      <w:lvlJc w:val="left"/>
+      <w:pPr>
+        <w:tabs>
+          <w:tab w:val="num" w:pos="3600"/>
+        </w:tabs>
+        <w:ind w:left="3600" w:hanging="360"/>
+      </w:pPr>
+    </w:lvl>
+    <w:lvl w:ilvl="5" w:tentative="1">
+      <w:start w:val="1"/>
+      <w:numFmt w:val="decimal"/>
+      <w:lvlText w:val="%6."/>
+      <w:lvlJc w:val="left"/>
+      <w:pPr>
+        <w:tabs>
+          <w:tab w:val="num" w:pos="4320"/>
+        </w:tabs>
+        <w:ind w:left="4320" w:hanging="360"/>
+      </w:pPr>
+    </w:lvl>
+    <w:lvl w:ilvl="6" w:tentative="1">
+      <w:start w:val="1"/>
+      <w:numFmt w:val="decimal"/>
+      <w:lvlText w:val="%7."/>
+      <w:lvlJc w:val="left"/>
+      <w:pPr>
+        <w:tabs>
+          <w:tab w:val="num" w:pos="5040"/>
+        </w:tabs>
+        <w:ind w:left="5040" w:hanging="360"/>
+      </w:pPr>
+    </w:lvl>
+    <w:lvl w:ilvl="7" w:tentative="1">
+      <w:start w:val="1"/>
+      <w:numFmt w:val="decimal"/>
+      <w:lvlText w:val="%8."/>
+      <w:lvlJc w:val="left"/>
+      <w:pPr>
+        <w:tabs>
+          <w:tab w:val="num" w:pos="5760"/>
+        </w:tabs>
+        <w:ind w:left="5760" w:hanging="360"/>
+      </w:pPr>
+    </w:lvl>
+    <w:lvl w:ilvl="8" w:tentative="1">
+      <w:start w:val="1"/>
+      <w:numFmt w:val="decimal"/>
+      <w:lvlText w:val="%9."/>
+      <w:lvlJc w:val="left"/>
+      <w:pPr>
+        <w:tabs>
+          <w:tab w:val="num" w:pos="6480"/>
+        </w:tabs>
+        <w:ind w:left="6480" w:hanging="360"/>
+      </w:pPr>
+    </w:lvl>
+  </w:abstractNum>
+  <w:abstractNum w:abstractNumId="4" w15:restartNumberingAfterBreak="0">
+    <w:nsid w:val="0AC14AB0"/>
+    <w:multiLevelType w:val="multilevel"/>
+    <w:tmpl w:val="12CC9EC4"/>
+    <w:lvl w:ilvl="0">
+      <w:start w:val="1"/>
+      <w:numFmt w:val="decimal"/>
+      <w:lvlText w:val="%1."/>
+      <w:lvlJc w:val="left"/>
+      <w:pPr>
+        <w:tabs>
+          <w:tab w:val="num" w:pos="720"/>
+        </w:tabs>
+        <w:ind w:left="720" w:hanging="360"/>
+      </w:pPr>
+    </w:lvl>
+    <w:lvl w:ilvl="1" w:tentative="1">
+      <w:start w:val="1"/>
+      <w:numFmt w:val="decimal"/>
+      <w:lvlText w:val="%2."/>
+      <w:lvlJc w:val="left"/>
+      <w:pPr>
+        <w:tabs>
+          <w:tab w:val="num" w:pos="1440"/>
+        </w:tabs>
+        <w:ind w:left="1440" w:hanging="360"/>
+      </w:pPr>
+    </w:lvl>
+    <w:lvl w:ilvl="2" w:tentative="1">
+      <w:start w:val="1"/>
+      <w:numFmt w:val="decimal"/>
+      <w:lvlText w:val="%3."/>
+      <w:lvlJc w:val="left"/>
+      <w:pPr>
+        <w:tabs>
+          <w:tab w:val="num" w:pos="2160"/>
+        </w:tabs>
+        <w:ind w:left="2160" w:hanging="360"/>
+      </w:pPr>
+    </w:lvl>
+    <w:lvl w:ilvl="3" w:tentative="1">
+      <w:start w:val="1"/>
+      <w:numFmt w:val="decimal"/>
+      <w:lvlText w:val="%4."/>
+      <w:lvlJc w:val="left"/>
+      <w:pPr>
+        <w:tabs>
+          <w:tab w:val="num" w:pos="2880"/>
+        </w:tabs>
+        <w:ind w:left="2880" w:hanging="360"/>
+      </w:pPr>
+    </w:lvl>
+    <w:lvl w:ilvl="4" w:tentative="1">
+      <w:start w:val="1"/>
+      <w:numFmt w:val="decimal"/>
+      <w:lvlText w:val="%5."/>
+      <w:lvlJc w:val="left"/>
+      <w:pPr>
+        <w:tabs>
+          <w:tab w:val="num" w:pos="3600"/>
+        </w:tabs>
+        <w:ind w:left="3600" w:hanging="360"/>
+      </w:pPr>
+    </w:lvl>
+    <w:lvl w:ilvl="5" w:tentative="1">
+      <w:start w:val="1"/>
+      <w:numFmt w:val="decimal"/>
+      <w:lvlText w:val="%6."/>
+      <w:lvlJc w:val="left"/>
+      <w:pPr>
+        <w:tabs>
+          <w:tab w:val="num" w:pos="4320"/>
+        </w:tabs>
+        <w:ind w:left="4320" w:hanging="360"/>
+      </w:pPr>
+    </w:lvl>
+    <w:lvl w:ilvl="6" w:tentative="1">
+      <w:start w:val="1"/>
+      <w:numFmt w:val="decimal"/>
+      <w:lvlText w:val="%7."/>
+      <w:lvlJc w:val="left"/>
+      <w:pPr>
+        <w:tabs>
+          <w:tab w:val="num" w:pos="5040"/>
+        </w:tabs>
+        <w:ind w:left="5040" w:hanging="360"/>
+      </w:pPr>
+    </w:lvl>
+    <w:lvl w:ilvl="7" w:tentative="1">
+      <w:start w:val="1"/>
+      <w:numFmt w:val="decimal"/>
+      <w:lvlText w:val="%8."/>
+      <w:lvlJc w:val="left"/>
+      <w:pPr>
+        <w:tabs>
+          <w:tab w:val="num" w:pos="5760"/>
+        </w:tabs>
+        <w:ind w:left="5760" w:hanging="360"/>
+      </w:pPr>
+    </w:lvl>
+    <w:lvl w:ilvl="8" w:tentative="1">
+      <w:start w:val="1"/>
+      <w:numFmt w:val="decimal"/>
+      <w:lvlText w:val="%9."/>
+      <w:lvlJc w:val="left"/>
+      <w:pPr>
+        <w:tabs>
+          <w:tab w:val="num" w:pos="6480"/>
+        </w:tabs>
+        <w:ind w:left="6480" w:hanging="360"/>
+      </w:pPr>
+    </w:lvl>
+  </w:abstractNum>
+  <w:abstractNum w:abstractNumId="5" w15:restartNumberingAfterBreak="0">
     <w:nsid w:val="0F8350CF"/>
     <w:multiLevelType w:val="hybridMultilevel"/>
     <w:tmpl w:val="D584C31C"/>
@@ -4593,7 +6071,7 @@
       </w:rPr>
     </w:lvl>
   </w:abstractNum>
-  <w:abstractNum w:abstractNumId="4" w15:restartNumberingAfterBreak="0">
+  <w:abstractNum w:abstractNumId="6" w15:restartNumberingAfterBreak="0">
     <w:nsid w:val="1050122F"/>
     <w:multiLevelType w:val="hybridMultilevel"/>
     <w:tmpl w:val="A9D4D5B8"/>
@@ -4706,7 +6184,7 @@
       </w:rPr>
     </w:lvl>
   </w:abstractNum>
-  <w:abstractNum w:abstractNumId="5" w15:restartNumberingAfterBreak="0">
+  <w:abstractNum w:abstractNumId="7" w15:restartNumberingAfterBreak="0">
     <w:nsid w:val="1711125C"/>
     <w:multiLevelType w:val="hybridMultilevel"/>
     <w:tmpl w:val="220C7ECE"/>
@@ -4819,7 +6297,7 @@
       </w:rPr>
     </w:lvl>
   </w:abstractNum>
-  <w:abstractNum w:abstractNumId="6" w15:restartNumberingAfterBreak="0">
+  <w:abstractNum w:abstractNumId="8" w15:restartNumberingAfterBreak="0">
     <w:nsid w:val="190B684C"/>
     <w:multiLevelType w:val="multilevel"/>
     <w:tmpl w:val="04E630D4"/>
@@ -4932,7 +6410,7 @@
       </w:rPr>
     </w:lvl>
   </w:abstractNum>
-  <w:abstractNum w:abstractNumId="7" w15:restartNumberingAfterBreak="0">
+  <w:abstractNum w:abstractNumId="9" w15:restartNumberingAfterBreak="0">
     <w:nsid w:val="22EA1FC9"/>
     <w:multiLevelType w:val="hybridMultilevel"/>
     <w:tmpl w:val="2910CFB4"/>
@@ -5045,7 +6523,7 @@
       </w:rPr>
     </w:lvl>
   </w:abstractNum>
-  <w:abstractNum w:abstractNumId="8" w15:restartNumberingAfterBreak="0">
+  <w:abstractNum w:abstractNumId="10" w15:restartNumberingAfterBreak="0">
     <w:nsid w:val="250F657E"/>
     <w:multiLevelType w:val="hybridMultilevel"/>
     <w:tmpl w:val="B4746CCE"/>
@@ -5131,7 +6609,7 @@
       </w:pPr>
     </w:lvl>
   </w:abstractNum>
-  <w:abstractNum w:abstractNumId="9" w15:restartNumberingAfterBreak="0">
+  <w:abstractNum w:abstractNumId="11" w15:restartNumberingAfterBreak="0">
     <w:nsid w:val="272D1D97"/>
     <w:multiLevelType w:val="hybridMultilevel"/>
     <w:tmpl w:val="A35C9410"/>
@@ -5244,7 +6722,7 @@
       </w:rPr>
     </w:lvl>
   </w:abstractNum>
-  <w:abstractNum w:abstractNumId="10" w15:restartNumberingAfterBreak="0">
+  <w:abstractNum w:abstractNumId="12" w15:restartNumberingAfterBreak="0">
     <w:nsid w:val="27B86D45"/>
     <w:multiLevelType w:val="multilevel"/>
     <w:tmpl w:val="971CB05E"/>
@@ -5357,7 +6835,7 @@
       </w:rPr>
     </w:lvl>
   </w:abstractNum>
-  <w:abstractNum w:abstractNumId="11" w15:restartNumberingAfterBreak="0">
+  <w:abstractNum w:abstractNumId="13" w15:restartNumberingAfterBreak="0">
     <w:nsid w:val="28433C41"/>
     <w:multiLevelType w:val="hybridMultilevel"/>
     <w:tmpl w:val="967ECCB4"/>
@@ -5470,7 +6948,7 @@
       </w:rPr>
     </w:lvl>
   </w:abstractNum>
-  <w:abstractNum w:abstractNumId="12" w15:restartNumberingAfterBreak="0">
+  <w:abstractNum w:abstractNumId="14" w15:restartNumberingAfterBreak="0">
     <w:nsid w:val="2B4B0F78"/>
     <w:multiLevelType w:val="multilevel"/>
     <w:tmpl w:val="5570FFAE"/>
@@ -5590,7 +7068,7 @@
       </w:rPr>
     </w:lvl>
   </w:abstractNum>
-  <w:abstractNum w:abstractNumId="13" w15:restartNumberingAfterBreak="0">
+  <w:abstractNum w:abstractNumId="15" w15:restartNumberingAfterBreak="0">
     <w:nsid w:val="31E422E3"/>
     <w:multiLevelType w:val="hybridMultilevel"/>
     <w:tmpl w:val="2EC6B5F4"/>
@@ -5703,7 +7181,7 @@
       </w:rPr>
     </w:lvl>
   </w:abstractNum>
-  <w:abstractNum w:abstractNumId="14" w15:restartNumberingAfterBreak="0">
+  <w:abstractNum w:abstractNumId="16" w15:restartNumberingAfterBreak="0">
     <w:nsid w:val="34100B47"/>
     <w:multiLevelType w:val="multilevel"/>
     <w:tmpl w:val="B4A0FC78"/>
@@ -5816,7 +7294,7 @@
       </w:rPr>
     </w:lvl>
   </w:abstractNum>
-  <w:abstractNum w:abstractNumId="15" w15:restartNumberingAfterBreak="0">
+  <w:abstractNum w:abstractNumId="17" w15:restartNumberingAfterBreak="0">
     <w:nsid w:val="3E0A4316"/>
     <w:multiLevelType w:val="multilevel"/>
     <w:tmpl w:val="DFDCA636"/>
@@ -5929,7 +7407,7 @@
       </w:rPr>
     </w:lvl>
   </w:abstractNum>
-  <w:abstractNum w:abstractNumId="16" w15:restartNumberingAfterBreak="0">
+  <w:abstractNum w:abstractNumId="18" w15:restartNumberingAfterBreak="0">
     <w:nsid w:val="418B34AB"/>
     <w:multiLevelType w:val="hybridMultilevel"/>
     <w:tmpl w:val="6DF4C6D6"/>
@@ -6042,7 +7520,7 @@
       </w:rPr>
     </w:lvl>
   </w:abstractNum>
-  <w:abstractNum w:abstractNumId="17" w15:restartNumberingAfterBreak="0">
+  <w:abstractNum w:abstractNumId="19" w15:restartNumberingAfterBreak="0">
     <w:nsid w:val="441F233C"/>
     <w:multiLevelType w:val="hybridMultilevel"/>
     <w:tmpl w:val="F9A82954"/>
@@ -6155,7 +7633,120 @@
       </w:rPr>
     </w:lvl>
   </w:abstractNum>
-  <w:abstractNum w:abstractNumId="18" w15:restartNumberingAfterBreak="0">
+  <w:abstractNum w:abstractNumId="20" w15:restartNumberingAfterBreak="0">
+    <w:nsid w:val="4935340B"/>
+    <w:multiLevelType w:val="multilevel"/>
+    <w:tmpl w:val="96247920"/>
+    <w:lvl w:ilvl="0">
+      <w:start w:val="1"/>
+      <w:numFmt w:val="decimal"/>
+      <w:lvlText w:val="%1."/>
+      <w:lvlJc w:val="left"/>
+      <w:pPr>
+        <w:tabs>
+          <w:tab w:val="num" w:pos="720"/>
+        </w:tabs>
+        <w:ind w:left="720" w:hanging="360"/>
+      </w:pPr>
+    </w:lvl>
+    <w:lvl w:ilvl="1" w:tentative="1">
+      <w:start w:val="1"/>
+      <w:numFmt w:val="decimal"/>
+      <w:lvlText w:val="%2."/>
+      <w:lvlJc w:val="left"/>
+      <w:pPr>
+        <w:tabs>
+          <w:tab w:val="num" w:pos="1440"/>
+        </w:tabs>
+        <w:ind w:left="1440" w:hanging="360"/>
+      </w:pPr>
+    </w:lvl>
+    <w:lvl w:ilvl="2" w:tentative="1">
+      <w:start w:val="1"/>
+      <w:numFmt w:val="decimal"/>
+      <w:lvlText w:val="%3."/>
+      <w:lvlJc w:val="left"/>
+      <w:pPr>
+        <w:tabs>
+          <w:tab w:val="num" w:pos="2160"/>
+        </w:tabs>
+        <w:ind w:left="2160" w:hanging="360"/>
+      </w:pPr>
+    </w:lvl>
+    <w:lvl w:ilvl="3" w:tentative="1">
+      <w:start w:val="1"/>
+      <w:numFmt w:val="decimal"/>
+      <w:lvlText w:val="%4."/>
+      <w:lvlJc w:val="left"/>
+      <w:pPr>
+        <w:tabs>
+          <w:tab w:val="num" w:pos="2880"/>
+        </w:tabs>
+        <w:ind w:left="2880" w:hanging="360"/>
+      </w:pPr>
+    </w:lvl>
+    <w:lvl w:ilvl="4" w:tentative="1">
+      <w:start w:val="1"/>
+      <w:numFmt w:val="decimal"/>
+      <w:lvlText w:val="%5."/>
+      <w:lvlJc w:val="left"/>
+      <w:pPr>
+        <w:tabs>
+          <w:tab w:val="num" w:pos="3600"/>
+        </w:tabs>
+        <w:ind w:left="3600" w:hanging="360"/>
+      </w:pPr>
+    </w:lvl>
+    <w:lvl w:ilvl="5" w:tentative="1">
+      <w:start w:val="1"/>
+      <w:numFmt w:val="decimal"/>
+      <w:lvlText w:val="%6."/>
+      <w:lvlJc w:val="left"/>
+      <w:pPr>
+        <w:tabs>
+          <w:tab w:val="num" w:pos="4320"/>
+        </w:tabs>
+        <w:ind w:left="4320" w:hanging="360"/>
+      </w:pPr>
+    </w:lvl>
+    <w:lvl w:ilvl="6" w:tentative="1">
+      <w:start w:val="1"/>
+      <w:numFmt w:val="decimal"/>
+      <w:lvlText w:val="%7."/>
+      <w:lvlJc w:val="left"/>
+      <w:pPr>
+        <w:tabs>
+          <w:tab w:val="num" w:pos="5040"/>
+        </w:tabs>
+        <w:ind w:left="5040" w:hanging="360"/>
+      </w:pPr>
+    </w:lvl>
+    <w:lvl w:ilvl="7" w:tentative="1">
+      <w:start w:val="1"/>
+      <w:numFmt w:val="decimal"/>
+      <w:lvlText w:val="%8."/>
+      <w:lvlJc w:val="left"/>
+      <w:pPr>
+        <w:tabs>
+          <w:tab w:val="num" w:pos="5760"/>
+        </w:tabs>
+        <w:ind w:left="5760" w:hanging="360"/>
+      </w:pPr>
+    </w:lvl>
+    <w:lvl w:ilvl="8" w:tentative="1">
+      <w:start w:val="1"/>
+      <w:numFmt w:val="decimal"/>
+      <w:lvlText w:val="%9."/>
+      <w:lvlJc w:val="left"/>
+      <w:pPr>
+        <w:tabs>
+          <w:tab w:val="num" w:pos="6480"/>
+        </w:tabs>
+        <w:ind w:left="6480" w:hanging="360"/>
+      </w:pPr>
+    </w:lvl>
+  </w:abstractNum>
+  <w:abstractNum w:abstractNumId="21" w15:restartNumberingAfterBreak="0">
     <w:nsid w:val="4B9B3A5D"/>
     <w:multiLevelType w:val="hybridMultilevel"/>
     <w:tmpl w:val="97B0CA5E"/>
@@ -6268,7 +7859,7 @@
       </w:rPr>
     </w:lvl>
   </w:abstractNum>
-  <w:abstractNum w:abstractNumId="19" w15:restartNumberingAfterBreak="0">
+  <w:abstractNum w:abstractNumId="22" w15:restartNumberingAfterBreak="0">
     <w:nsid w:val="4C262132"/>
     <w:multiLevelType w:val="hybridMultilevel"/>
     <w:tmpl w:val="59AC867C"/>
@@ -6381,7 +7972,120 @@
       </w:rPr>
     </w:lvl>
   </w:abstractNum>
-  <w:abstractNum w:abstractNumId="20" w15:restartNumberingAfterBreak="0">
+  <w:abstractNum w:abstractNumId="23" w15:restartNumberingAfterBreak="0">
+    <w:nsid w:val="4D06229C"/>
+    <w:multiLevelType w:val="multilevel"/>
+    <w:tmpl w:val="D8863E4E"/>
+    <w:lvl w:ilvl="0">
+      <w:start w:val="1"/>
+      <w:numFmt w:val="decimal"/>
+      <w:lvlText w:val="%1."/>
+      <w:lvlJc w:val="left"/>
+      <w:pPr>
+        <w:tabs>
+          <w:tab w:val="num" w:pos="720"/>
+        </w:tabs>
+        <w:ind w:left="720" w:hanging="360"/>
+      </w:pPr>
+    </w:lvl>
+    <w:lvl w:ilvl="1" w:tentative="1">
+      <w:start w:val="1"/>
+      <w:numFmt w:val="decimal"/>
+      <w:lvlText w:val="%2."/>
+      <w:lvlJc w:val="left"/>
+      <w:pPr>
+        <w:tabs>
+          <w:tab w:val="num" w:pos="1440"/>
+        </w:tabs>
+        <w:ind w:left="1440" w:hanging="360"/>
+      </w:pPr>
+    </w:lvl>
+    <w:lvl w:ilvl="2" w:tentative="1">
+      <w:start w:val="1"/>
+      <w:numFmt w:val="decimal"/>
+      <w:lvlText w:val="%3."/>
+      <w:lvlJc w:val="left"/>
+      <w:pPr>
+        <w:tabs>
+          <w:tab w:val="num" w:pos="2160"/>
+        </w:tabs>
+        <w:ind w:left="2160" w:hanging="360"/>
+      </w:pPr>
+    </w:lvl>
+    <w:lvl w:ilvl="3" w:tentative="1">
+      <w:start w:val="1"/>
+      <w:numFmt w:val="decimal"/>
+      <w:lvlText w:val="%4."/>
+      <w:lvlJc w:val="left"/>
+      <w:pPr>
+        <w:tabs>
+          <w:tab w:val="num" w:pos="2880"/>
+        </w:tabs>
+        <w:ind w:left="2880" w:hanging="360"/>
+      </w:pPr>
+    </w:lvl>
+    <w:lvl w:ilvl="4" w:tentative="1">
+      <w:start w:val="1"/>
+      <w:numFmt w:val="decimal"/>
+      <w:lvlText w:val="%5."/>
+      <w:lvlJc w:val="left"/>
+      <w:pPr>
+        <w:tabs>
+          <w:tab w:val="num" w:pos="3600"/>
+        </w:tabs>
+        <w:ind w:left="3600" w:hanging="360"/>
+      </w:pPr>
+    </w:lvl>
+    <w:lvl w:ilvl="5" w:tentative="1">
+      <w:start w:val="1"/>
+      <w:numFmt w:val="decimal"/>
+      <w:lvlText w:val="%6."/>
+      <w:lvlJc w:val="left"/>
+      <w:pPr>
+        <w:tabs>
+          <w:tab w:val="num" w:pos="4320"/>
+        </w:tabs>
+        <w:ind w:left="4320" w:hanging="360"/>
+      </w:pPr>
+    </w:lvl>
+    <w:lvl w:ilvl="6" w:tentative="1">
+      <w:start w:val="1"/>
+      <w:numFmt w:val="decimal"/>
+      <w:lvlText w:val="%7."/>
+      <w:lvlJc w:val="left"/>
+      <w:pPr>
+        <w:tabs>
+          <w:tab w:val="num" w:pos="5040"/>
+        </w:tabs>
+        <w:ind w:left="5040" w:hanging="360"/>
+      </w:pPr>
+    </w:lvl>
+    <w:lvl w:ilvl="7" w:tentative="1">
+      <w:start w:val="1"/>
+      <w:numFmt w:val="decimal"/>
+      <w:lvlText w:val="%8."/>
+      <w:lvlJc w:val="left"/>
+      <w:pPr>
+        <w:tabs>
+          <w:tab w:val="num" w:pos="5760"/>
+        </w:tabs>
+        <w:ind w:left="5760" w:hanging="360"/>
+      </w:pPr>
+    </w:lvl>
+    <w:lvl w:ilvl="8" w:tentative="1">
+      <w:start w:val="1"/>
+      <w:numFmt w:val="decimal"/>
+      <w:lvlText w:val="%9."/>
+      <w:lvlJc w:val="left"/>
+      <w:pPr>
+        <w:tabs>
+          <w:tab w:val="num" w:pos="6480"/>
+        </w:tabs>
+        <w:ind w:left="6480" w:hanging="360"/>
+      </w:pPr>
+    </w:lvl>
+  </w:abstractNum>
+  <w:abstractNum w:abstractNumId="24" w15:restartNumberingAfterBreak="0">
     <w:nsid w:val="51AA3A79"/>
     <w:multiLevelType w:val="hybridMultilevel"/>
     <w:tmpl w:val="E4960046"/>
@@ -6494,7 +8198,7 @@
       </w:rPr>
     </w:lvl>
   </w:abstractNum>
-  <w:abstractNum w:abstractNumId="21" w15:restartNumberingAfterBreak="0">
+  <w:abstractNum w:abstractNumId="25" w15:restartNumberingAfterBreak="0">
     <w:nsid w:val="54213F65"/>
     <w:multiLevelType w:val="hybridMultilevel"/>
     <w:tmpl w:val="9C4CB3AE"/>
@@ -6580,7 +8284,7 @@
       </w:pPr>
     </w:lvl>
   </w:abstractNum>
-  <w:abstractNum w:abstractNumId="22" w15:restartNumberingAfterBreak="0">
+  <w:abstractNum w:abstractNumId="26" w15:restartNumberingAfterBreak="0">
     <w:nsid w:val="5A622229"/>
     <w:multiLevelType w:val="hybridMultilevel"/>
     <w:tmpl w:val="92CACFF8"/>
@@ -6693,7 +8397,7 @@
       </w:rPr>
     </w:lvl>
   </w:abstractNum>
-  <w:abstractNum w:abstractNumId="23" w15:restartNumberingAfterBreak="0">
+  <w:abstractNum w:abstractNumId="27" w15:restartNumberingAfterBreak="0">
     <w:nsid w:val="61344C8A"/>
     <w:multiLevelType w:val="multilevel"/>
     <w:tmpl w:val="7EA84FE0"/>
@@ -6815,7 +8519,7 @@
       </w:rPr>
     </w:lvl>
   </w:abstractNum>
-  <w:abstractNum w:abstractNumId="24" w15:restartNumberingAfterBreak="0">
+  <w:abstractNum w:abstractNumId="28" w15:restartNumberingAfterBreak="0">
     <w:nsid w:val="654544AE"/>
     <w:multiLevelType w:val="multilevel"/>
     <w:tmpl w:val="F678EEA0"/>
@@ -6928,7 +8632,7 @@
       </w:rPr>
     </w:lvl>
   </w:abstractNum>
-  <w:abstractNum w:abstractNumId="25" w15:restartNumberingAfterBreak="0">
+  <w:abstractNum w:abstractNumId="29" w15:restartNumberingAfterBreak="0">
     <w:nsid w:val="688513FC"/>
     <w:multiLevelType w:val="hybridMultilevel"/>
     <w:tmpl w:val="C95A31CE"/>
@@ -7041,7 +8745,7 @@
       </w:rPr>
     </w:lvl>
   </w:abstractNum>
-  <w:abstractNum w:abstractNumId="26" w15:restartNumberingAfterBreak="0">
+  <w:abstractNum w:abstractNumId="30" w15:restartNumberingAfterBreak="0">
     <w:nsid w:val="6A227A4E"/>
     <w:multiLevelType w:val="hybridMultilevel"/>
     <w:tmpl w:val="AE825E76"/>
@@ -7154,7 +8858,7 @@
       </w:rPr>
     </w:lvl>
   </w:abstractNum>
-  <w:abstractNum w:abstractNumId="27" w15:restartNumberingAfterBreak="0">
+  <w:abstractNum w:abstractNumId="31" w15:restartNumberingAfterBreak="0">
     <w:nsid w:val="6CD03F13"/>
     <w:multiLevelType w:val="hybridMultilevel"/>
     <w:tmpl w:val="E138D460"/>
@@ -7267,7 +8971,7 @@
       </w:rPr>
     </w:lvl>
   </w:abstractNum>
-  <w:abstractNum w:abstractNumId="28" w15:restartNumberingAfterBreak="0">
+  <w:abstractNum w:abstractNumId="32" w15:restartNumberingAfterBreak="0">
     <w:nsid w:val="6EAB56AA"/>
     <w:multiLevelType w:val="hybridMultilevel"/>
     <w:tmpl w:val="DD664ECE"/>
@@ -7380,7 +9084,7 @@
       </w:rPr>
     </w:lvl>
   </w:abstractNum>
-  <w:abstractNum w:abstractNumId="29" w15:restartNumberingAfterBreak="0">
+  <w:abstractNum w:abstractNumId="33" w15:restartNumberingAfterBreak="0">
     <w:nsid w:val="6F891BE2"/>
     <w:multiLevelType w:val="hybridMultilevel"/>
     <w:tmpl w:val="C44E64DE"/>
@@ -7466,7 +9170,7 @@
       </w:pPr>
     </w:lvl>
   </w:abstractNum>
-  <w:abstractNum w:abstractNumId="30" w15:restartNumberingAfterBreak="0">
+  <w:abstractNum w:abstractNumId="34" w15:restartNumberingAfterBreak="0">
     <w:nsid w:val="71837E12"/>
     <w:multiLevelType w:val="hybridMultilevel"/>
     <w:tmpl w:val="78B06EDE"/>
@@ -7552,7 +9256,7 @@
       </w:pPr>
     </w:lvl>
   </w:abstractNum>
-  <w:abstractNum w:abstractNumId="31" w15:restartNumberingAfterBreak="0">
+  <w:abstractNum w:abstractNumId="35" w15:restartNumberingAfterBreak="0">
     <w:nsid w:val="72685691"/>
     <w:multiLevelType w:val="hybridMultilevel"/>
     <w:tmpl w:val="99F0F1A4"/>
@@ -7638,7 +9342,7 @@
       </w:pPr>
     </w:lvl>
   </w:abstractNum>
-  <w:abstractNum w:abstractNumId="32" w15:restartNumberingAfterBreak="0">
+  <w:abstractNum w:abstractNumId="36" w15:restartNumberingAfterBreak="0">
     <w:nsid w:val="748970EC"/>
     <w:multiLevelType w:val="hybridMultilevel"/>
     <w:tmpl w:val="A01E3A28"/>
@@ -7751,7 +9455,7 @@
       </w:rPr>
     </w:lvl>
   </w:abstractNum>
-  <w:abstractNum w:abstractNumId="33" w15:restartNumberingAfterBreak="0">
+  <w:abstractNum w:abstractNumId="37" w15:restartNumberingAfterBreak="0">
     <w:nsid w:val="756F0782"/>
     <w:multiLevelType w:val="hybridMultilevel"/>
     <w:tmpl w:val="5D96B69C"/>
@@ -7864,7 +9568,7 @@
       </w:rPr>
     </w:lvl>
   </w:abstractNum>
-  <w:abstractNum w:abstractNumId="34" w15:restartNumberingAfterBreak="0">
+  <w:abstractNum w:abstractNumId="38" w15:restartNumberingAfterBreak="0">
     <w:nsid w:val="7E20588C"/>
     <w:multiLevelType w:val="multilevel"/>
     <w:tmpl w:val="51246668"/>
@@ -7978,7 +9682,7 @@
       </w:rPr>
     </w:lvl>
   </w:abstractNum>
-  <w:abstractNum w:abstractNumId="35" w15:restartNumberingAfterBreak="0">
+  <w:abstractNum w:abstractNumId="39" w15:restartNumberingAfterBreak="0">
     <w:nsid w:val="7FB354B8"/>
     <w:multiLevelType w:val="multilevel"/>
     <w:tmpl w:val="0F44F1D6"/>
@@ -8100,121 +9804,133 @@
     </w:lvl>
   </w:abstractNum>
   <w:num w:numId="1">
-    <w:abstractNumId w:val="35"/>
+    <w:abstractNumId w:val="39"/>
   </w:num>
   <w:num w:numId="2">
-    <w:abstractNumId w:val="34"/>
+    <w:abstractNumId w:val="38"/>
   </w:num>
   <w:num w:numId="3">
-    <w:abstractNumId w:val="23"/>
+    <w:abstractNumId w:val="27"/>
   </w:num>
   <w:num w:numId="4">
-    <w:abstractNumId w:val="8"/>
+    <w:abstractNumId w:val="10"/>
   </w:num>
   <w:num w:numId="5">
-    <w:abstractNumId w:val="18"/>
+    <w:abstractNumId w:val="21"/>
   </w:num>
   <w:num w:numId="6">
-    <w:abstractNumId w:val="20"/>
+    <w:abstractNumId w:val="24"/>
   </w:num>
   <w:num w:numId="7">
-    <w:abstractNumId w:val="17"/>
+    <w:abstractNumId w:val="19"/>
   </w:num>
   <w:num w:numId="8">
-    <w:abstractNumId w:val="14"/>
+    <w:abstractNumId w:val="16"/>
   </w:num>
   <w:num w:numId="9">
-    <w:abstractNumId w:val="26"/>
+    <w:abstractNumId w:val="30"/>
   </w:num>
   <w:num w:numId="10">
     <w:abstractNumId w:val="1"/>
   </w:num>
   <w:num w:numId="11">
-    <w:abstractNumId w:val="12"/>
+    <w:abstractNumId w:val="14"/>
   </w:num>
   <w:num w:numId="12">
-    <w:abstractNumId w:val="34"/>
+    <w:abstractNumId w:val="38"/>
   </w:num>
   <w:num w:numId="13">
     <w:abstractNumId w:val="0"/>
   </w:num>
   <w:num w:numId="14">
-    <w:abstractNumId w:val="34"/>
+    <w:abstractNumId w:val="38"/>
   </w:num>
   <w:num w:numId="15">
-    <w:abstractNumId w:val="34"/>
+    <w:abstractNumId w:val="38"/>
   </w:num>
   <w:num w:numId="16">
-    <w:abstractNumId w:val="15"/>
+    <w:abstractNumId w:val="17"/>
   </w:num>
   <w:num w:numId="17">
-    <w:abstractNumId w:val="6"/>
+    <w:abstractNumId w:val="8"/>
   </w:num>
   <w:num w:numId="18">
-    <w:abstractNumId w:val="24"/>
+    <w:abstractNumId w:val="28"/>
   </w:num>
   <w:num w:numId="19">
-    <w:abstractNumId w:val="10"/>
+    <w:abstractNumId w:val="12"/>
   </w:num>
   <w:num w:numId="20">
     <w:abstractNumId w:val="2"/>
   </w:num>
   <w:num w:numId="21">
+    <w:abstractNumId w:val="37"/>
+  </w:num>
+  <w:num w:numId="22">
+    <w:abstractNumId w:val="32"/>
+  </w:num>
+  <w:num w:numId="23">
+    <w:abstractNumId w:val="11"/>
+  </w:num>
+  <w:num w:numId="24">
+    <w:abstractNumId w:val="29"/>
+  </w:num>
+  <w:num w:numId="25">
+    <w:abstractNumId w:val="26"/>
+  </w:num>
+  <w:num w:numId="26">
+    <w:abstractNumId w:val="15"/>
+  </w:num>
+  <w:num w:numId="27">
+    <w:abstractNumId w:val="5"/>
+  </w:num>
+  <w:num w:numId="28">
+    <w:abstractNumId w:val="9"/>
+  </w:num>
+  <w:num w:numId="29">
+    <w:abstractNumId w:val="6"/>
+  </w:num>
+  <w:num w:numId="30">
+    <w:abstractNumId w:val="13"/>
+  </w:num>
+  <w:num w:numId="31">
+    <w:abstractNumId w:val="7"/>
+  </w:num>
+  <w:num w:numId="32">
+    <w:abstractNumId w:val="36"/>
+  </w:num>
+  <w:num w:numId="33">
+    <w:abstractNumId w:val="22"/>
+  </w:num>
+  <w:num w:numId="34">
+    <w:abstractNumId w:val="34"/>
+  </w:num>
+  <w:num w:numId="35">
     <w:abstractNumId w:val="33"/>
   </w:num>
-  <w:num w:numId="22">
-    <w:abstractNumId w:val="28"/>
-  </w:num>
-  <w:num w:numId="23">
-    <w:abstractNumId w:val="9"/>
-  </w:num>
-  <w:num w:numId="24">
+  <w:num w:numId="36">
     <w:abstractNumId w:val="25"/>
   </w:num>
-  <w:num w:numId="25">
-    <w:abstractNumId w:val="22"/>
+  <w:num w:numId="37">
+    <w:abstractNumId w:val="35"/>
   </w:num>
-  <w:num w:numId="26">
-    <w:abstractNumId w:val="13"/>
+  <w:num w:numId="38">
+    <w:abstractNumId w:val="18"/>
   </w:num>
-  <w:num w:numId="27">
+  <w:num w:numId="39">
+    <w:abstractNumId w:val="31"/>
+  </w:num>
+  <w:num w:numId="40">
     <w:abstractNumId w:val="3"/>
   </w:num>
-  <w:num w:numId="28">
-    <w:abstractNumId w:val="7"/>
+  <w:num w:numId="41">
+    <w:abstractNumId w:val="23"/>
   </w:num>
-  <w:num w:numId="29">
+  <w:num w:numId="42">
+    <w:abstractNumId w:val="20"/>
+  </w:num>
+  <w:num w:numId="43">
     <w:abstractNumId w:val="4"/>
-  </w:num>
-  <w:num w:numId="30">
-    <w:abstractNumId w:val="11"/>
-  </w:num>
-  <w:num w:numId="31">
-    <w:abstractNumId w:val="5"/>
-  </w:num>
-  <w:num w:numId="32">
-    <w:abstractNumId w:val="32"/>
-  </w:num>
-  <w:num w:numId="33">
-    <w:abstractNumId w:val="19"/>
-  </w:num>
-  <w:num w:numId="34">
-    <w:abstractNumId w:val="30"/>
-  </w:num>
-  <w:num w:numId="35">
-    <w:abstractNumId w:val="29"/>
-  </w:num>
-  <w:num w:numId="36">
-    <w:abstractNumId w:val="21"/>
-  </w:num>
-  <w:num w:numId="37">
-    <w:abstractNumId w:val="31"/>
-  </w:num>
-  <w:num w:numId="38">
-    <w:abstractNumId w:val="16"/>
-  </w:num>
-  <w:num w:numId="39">
-    <w:abstractNumId w:val="27"/>
   </w:num>
 </w:numbering>
 </file>
@@ -8342,6 +10058,7 @@
     <w:lsdException w:name="HTML Sample" w:semiHidden="1" w:unhideWhenUsed="1"/>
     <w:lsdException w:name="HTML Typewriter" w:semiHidden="1" w:unhideWhenUsed="1"/>
     <w:lsdException w:name="HTML Variable" w:semiHidden="1" w:unhideWhenUsed="1"/>
+    <w:lsdException w:name="Normal Table" w:semiHidden="1" w:unhideWhenUsed="1"/>
     <w:lsdException w:name="annotation subject" w:semiHidden="1" w:unhideWhenUsed="1"/>
     <w:lsdException w:name="No List" w:semiHidden="1" w:unhideWhenUsed="1"/>
     <w:lsdException w:name="Outline List 1" w:semiHidden="1" w:unhideWhenUsed="1"/>
@@ -8385,8 +10102,10 @@
     <w:lsdException w:name="Table Elegant" w:semiHidden="1" w:unhideWhenUsed="1"/>
     <w:lsdException w:name="Table Professional" w:semiHidden="1" w:unhideWhenUsed="1"/>
     <w:lsdException w:name="Table Subtle 1" w:semiHidden="1" w:unhideWhenUsed="1"/>
+    <w:lsdException w:name="Table Subtle 2" w:semiHidden="1" w:unhideWhenUsed="1"/>
     <w:lsdException w:name="Table Web 1" w:semiHidden="1" w:unhideWhenUsed="1"/>
     <w:lsdException w:name="Table Web 2" w:semiHidden="1" w:unhideWhenUsed="1"/>
+    <w:lsdException w:name="Table Web 3" w:semiHidden="1" w:unhideWhenUsed="1"/>
     <w:lsdException w:name="Balloon Text" w:semiHidden="1" w:unhideWhenUsed="1"/>
     <w:lsdException w:name="Table Grid" w:uiPriority="59"/>
     <w:lsdException w:name="Table Theme" w:semiHidden="1" w:unhideWhenUsed="1"/>
@@ -9238,6 +10957,11 @@
       <w:ind w:left="440"/>
     </w:pPr>
   </w:style>
+  <w:style w:type="character" w:customStyle="1" w:styleId="ccl-pageheader-title">
+    <w:name w:val="ccl-pageheader-title"/>
+    <w:basedOn w:val="DefaultParagraphFont"/>
+    <w:rsid w:val="006B2A03"/>
+  </w:style>
 </w:styles>
 </file>
 
@@ -9503,6 +11227,21 @@
 </file>
 
 <file path=customXml/item1.xml><?xml version="1.0" encoding="utf-8"?>
+<p:properties xmlns:p="http://schemas.microsoft.com/office/2006/metadata/properties" xmlns:xsi="http://www.w3.org/2001/XMLSchema-instance" xmlns:pc="http://schemas.microsoft.com/office/infopath/2007/PartnerControls">
+  <documentManagement/>
+</p:properties>
+</file>
+
+<file path=customXml/item2.xml><?xml version="1.0" encoding="utf-8"?>
+<?mso-contentType ?>
+<FormTemplates xmlns="http://schemas.microsoft.com/sharepoint/v3/contenttype/forms">
+  <Display>DocumentLibraryForm</Display>
+  <Edit>DocumentLibraryForm</Edit>
+  <New>DocumentLibraryForm</New>
+</FormTemplates>
+</file>
+
+<file path=customXml/item3.xml><?xml version="1.0" encoding="utf-8"?>
 <ct:contentTypeSchema xmlns:ct="http://schemas.microsoft.com/office/2006/metadata/contentType" xmlns:ma="http://schemas.microsoft.com/office/2006/metadata/properties/metaAttributes" ct:_="" ma:_="" ma:contentTypeName="Document" ma:contentTypeID="0x0101008D9A5E4FC7310244BBD8FDAD461F382A" ma:contentTypeVersion="0" ma:contentTypeDescription="Create a new document." ma:contentTypeScope="" ma:versionID="21cde94fc0a28e3be33061f8f75ca499">
   <xsd:schema xmlns:xsd="http://www.w3.org/2001/XMLSchema" xmlns:xs="http://www.w3.org/2001/XMLSchema" xmlns:p="http://schemas.microsoft.com/office/2006/metadata/properties" targetNamespace="http://schemas.microsoft.com/office/2006/metadata/properties" ma:root="true" ma:fieldsID="1b05d82d297216baf5b26c55225140df">
     <xsd:element name="properties">
@@ -9616,21 +11355,6 @@
 </ct:contentTypeSchema>
 </file>
 
-<file path=customXml/item2.xml><?xml version="1.0" encoding="utf-8"?>
-<?mso-contentType ?>
-<FormTemplates xmlns="http://schemas.microsoft.com/sharepoint/v3/contenttype/forms">
-  <Display>DocumentLibraryForm</Display>
-  <Edit>DocumentLibraryForm</Edit>
-  <New>DocumentLibraryForm</New>
-</FormTemplates>
-</file>
-
-<file path=customXml/item3.xml><?xml version="1.0" encoding="utf-8"?>
-<p:properties xmlns:p="http://schemas.microsoft.com/office/2006/metadata/properties" xmlns:xsi="http://www.w3.org/2001/XMLSchema-instance" xmlns:pc="http://schemas.microsoft.com/office/infopath/2007/PartnerControls">
-  <documentManagement/>
-</p:properties>
-</file>
-
 <file path=customXml/item4.xml><?xml version="1.0" encoding="utf-8"?>
 <b:Sources xmlns:b="http://schemas.openxmlformats.org/officeDocument/2006/bibliography" xmlns="http://schemas.openxmlformats.org/officeDocument/2006/bibliography" SelectedStyle="\HarvardAnglia2008OfficeOnline.xsl" StyleName="Harvard - Anglia" Version="2008">
   <b:Source>
@@ -9669,6 +11393,23 @@
 </file>
 
 <file path=customXml/itemProps1.xml><?xml version="1.0" encoding="utf-8"?>
+<ds:datastoreItem xmlns:ds="http://schemas.openxmlformats.org/officeDocument/2006/customXml" ds:itemID="{B3EBB357-DA60-469A-B5F2-E35DF6FD1B0D}">
+  <ds:schemaRefs>
+    <ds:schemaRef ds:uri="http://schemas.microsoft.com/office/2006/metadata/properties"/>
+    <ds:schemaRef ds:uri="http://schemas.microsoft.com/office/infopath/2007/PartnerControls"/>
+  </ds:schemaRefs>
+</ds:datastoreItem>
+</file>
+
+<file path=customXml/itemProps2.xml><?xml version="1.0" encoding="utf-8"?>
+<ds:datastoreItem xmlns:ds="http://schemas.openxmlformats.org/officeDocument/2006/customXml" ds:itemID="{36B18D59-688D-4806-A4EA-B7808C4D834E}">
+  <ds:schemaRefs>
+    <ds:schemaRef ds:uri="http://schemas.microsoft.com/sharepoint/v3/contenttype/forms"/>
+  </ds:schemaRefs>
+</ds:datastoreItem>
+</file>
+
+<file path=customXml/itemProps3.xml><?xml version="1.0" encoding="utf-8"?>
 <ds:datastoreItem xmlns:ds="http://schemas.openxmlformats.org/officeDocument/2006/customXml" ds:itemID="{BDA62DA8-577E-4250-8C27-A173E5A59D5C}">
   <ds:schemaRefs>
     <ds:schemaRef ds:uri="http://schemas.microsoft.com/office/2006/metadata/contentType"/>
@@ -9684,31 +11425,8 @@
 </ds:datastoreItem>
 </file>
 
-<file path=customXml/itemProps2.xml><?xml version="1.0" encoding="utf-8"?>
-<ds:datastoreItem xmlns:ds="http://schemas.openxmlformats.org/officeDocument/2006/customXml" ds:itemID="{36B18D59-688D-4806-A4EA-B7808C4D834E}">
-  <ds:schemaRefs>
-    <ds:schemaRef ds:uri="http://schemas.microsoft.com/sharepoint/v3/contenttype/forms"/>
-  </ds:schemaRefs>
-</ds:datastoreItem>
-</file>
-
-<file path=customXml/itemProps3.xml><?xml version="1.0" encoding="utf-8"?>
-<ds:datastoreItem xmlns:ds="http://schemas.openxmlformats.org/officeDocument/2006/customXml" ds:itemID="{B3EBB357-DA60-469A-B5F2-E35DF6FD1B0D}">
-  <ds:schemaRefs>
-    <ds:schemaRef ds:uri="http://schemas.microsoft.com/office/2006/documentManagement/types"/>
-    <ds:schemaRef ds:uri="http://purl.org/dc/terms/"/>
-    <ds:schemaRef ds:uri="http://schemas.openxmlformats.org/package/2006/metadata/core-properties"/>
-    <ds:schemaRef ds:uri="http://purl.org/dc/dcmitype/"/>
-    <ds:schemaRef ds:uri="http://schemas.microsoft.com/office/infopath/2007/PartnerControls"/>
-    <ds:schemaRef ds:uri="http://purl.org/dc/elements/1.1/"/>
-    <ds:schemaRef ds:uri="http://schemas.microsoft.com/office/2006/metadata/properties"/>
-    <ds:schemaRef ds:uri="http://www.w3.org/XML/1998/namespace"/>
-  </ds:schemaRefs>
-</ds:datastoreItem>
-</file>
-
 <file path=customXml/itemProps4.xml><?xml version="1.0" encoding="utf-8"?>
-<ds:datastoreItem xmlns:ds="http://schemas.openxmlformats.org/officeDocument/2006/customXml" ds:itemID="{AEC7BB00-F656-448C-A6BC-658F860DFCCD}">
+<ds:datastoreItem xmlns:ds="http://schemas.openxmlformats.org/officeDocument/2006/customXml" ds:itemID="{17AC706F-D388-46E4-ACE7-03135E7D3843}">
   <ds:schemaRefs>
     <ds:schemaRef ds:uri="http://schemas.openxmlformats.org/officeDocument/2006/bibliography"/>
   </ds:schemaRefs>

</xml_diff>

<commit_message>
user guide, process report
</commit_message>
<xml_diff>
--- a/Process Report.docx
+++ b/Process Report.docx
@@ -1706,6 +1706,165 @@
     <w:p>
       <w:pPr>
         <w:rPr>
+          <w:color w:val="000000"/>
+          <w:sz w:val="20"/>
+          <w:shd w:val="clear" w:color="auto" w:fill="FFFFFF"/>
+        </w:rPr>
+      </w:pPr>
+    </w:p>
+    <w:p>
+      <w:pPr>
+        <w:rPr>
+          <w:b/>
+          <w:color w:val="000000"/>
+          <w:sz w:val="20"/>
+          <w:shd w:val="clear" w:color="auto" w:fill="FFFFFF"/>
+        </w:rPr>
+      </w:pPr>
+      <w:r>
+        <w:rPr>
+          <w:b/>
+          <w:color w:val="000000"/>
+          <w:sz w:val="20"/>
+          <w:shd w:val="clear" w:color="auto" w:fill="FFFFFF"/>
+        </w:rPr>
+        <w:t>Przemyslaw Regulski</w:t>
+      </w:r>
+    </w:p>
+    <w:p>
+      <w:pPr>
+        <w:rPr>
+          <w:color w:val="000000"/>
+          <w:sz w:val="20"/>
+          <w:shd w:val="clear" w:color="auto" w:fill="FFFFFF"/>
+        </w:rPr>
+      </w:pPr>
+      <w:r>
+        <w:rPr>
+          <w:color w:val="000000"/>
+          <w:sz w:val="20"/>
+          <w:shd w:val="clear" w:color="auto" w:fill="FFFFFF"/>
+        </w:rPr>
+        <w:t>I’m 22 years old from Poland. I came to Denmark 2 years ago and firstly studied at different university but after one year changed it to VIA. I love coding and software development but I have no patience for documentation so those project are very challenging for me. I like to work alone on my set of tasks during the project and help others with their tasks.</w:t>
+      </w:r>
+    </w:p>
+    <w:p>
+      <w:pPr>
+        <w:rPr>
+          <w:color w:val="000000"/>
+          <w:sz w:val="20"/>
+          <w:shd w:val="clear" w:color="auto" w:fill="FFFFFF"/>
+        </w:rPr>
+      </w:pPr>
+    </w:p>
+    <w:p>
+      <w:pPr>
+        <w:rPr>
+          <w:b/>
+          <w:color w:val="000000"/>
+          <w:sz w:val="20"/>
+          <w:shd w:val="clear" w:color="auto" w:fill="FFFFFF"/>
+        </w:rPr>
+      </w:pPr>
+      <w:r>
+        <w:rPr>
+          <w:b/>
+          <w:color w:val="000000"/>
+          <w:sz w:val="20"/>
+          <w:shd w:val="clear" w:color="auto" w:fill="FFFFFF"/>
+        </w:rPr>
+        <w:t>Ronald Johnson</w:t>
+      </w:r>
+    </w:p>
+    <w:p>
+      <w:pPr>
+        <w:rPr>
+          <w:color w:val="000000"/>
+          <w:sz w:val="20"/>
+          <w:shd w:val="clear" w:color="auto" w:fill="FFFFFF"/>
+        </w:rPr>
+      </w:pPr>
+      <w:r>
+        <w:rPr>
+          <w:color w:val="000000"/>
+          <w:sz w:val="20"/>
+          <w:shd w:val="clear" w:color="auto" w:fill="FFFFFF"/>
+        </w:rPr>
+        <w:t>I am 21 years old from New Zealand, I came to Denmark to study as I wanted to experience studying in Europe. I chose software engineering as I like the combination of IT and problem solving, which are key elements in most of my hobbies. I enjoy getting tasks done but according to my own schedule and sometimes find it difficult to work according to others' schedules.</w:t>
+      </w:r>
+    </w:p>
+    <w:p>
+      <w:pPr>
+        <w:rPr>
+          <w:color w:val="000000"/>
+          <w:sz w:val="20"/>
+          <w:shd w:val="clear" w:color="auto" w:fill="FFFFFF"/>
+        </w:rPr>
+      </w:pPr>
+      <w:bookmarkStart w:id="3" w:name="_GoBack"/>
+      <w:bookmarkEnd w:id="3"/>
+    </w:p>
+    <w:p>
+      <w:pPr>
+        <w:rPr>
+          <w:b/>
+          <w:color w:val="000000"/>
+          <w:sz w:val="20"/>
+          <w:shd w:val="clear" w:color="auto" w:fill="FFFFFF"/>
+        </w:rPr>
+      </w:pPr>
+      <w:proofErr w:type="spellStart"/>
+      <w:r>
+        <w:rPr>
+          <w:b/>
+          <w:color w:val="000000"/>
+          <w:sz w:val="20"/>
+          <w:shd w:val="clear" w:color="auto" w:fill="FFFFFF"/>
+        </w:rPr>
+        <w:t>Dziugas</w:t>
+      </w:r>
+      <w:proofErr w:type="spellEnd"/>
+      <w:r>
+        <w:rPr>
+          <w:b/>
+          <w:color w:val="000000"/>
+          <w:sz w:val="20"/>
+          <w:shd w:val="clear" w:color="auto" w:fill="FFFFFF"/>
+        </w:rPr>
+        <w:t xml:space="preserve"> </w:t>
+      </w:r>
+      <w:proofErr w:type="spellStart"/>
+      <w:r>
+        <w:rPr>
+          <w:b/>
+          <w:color w:val="000000"/>
+          <w:sz w:val="20"/>
+          <w:shd w:val="clear" w:color="auto" w:fill="FFFFFF"/>
+        </w:rPr>
+        <w:t>Austys</w:t>
+      </w:r>
+      <w:proofErr w:type="spellEnd"/>
+    </w:p>
+    <w:p>
+      <w:pPr>
+        <w:rPr>
+          <w:color w:val="000000"/>
+          <w:sz w:val="20"/>
+          <w:shd w:val="clear" w:color="auto" w:fill="FFFFFF"/>
+        </w:rPr>
+      </w:pPr>
+      <w:r>
+        <w:rPr>
+          <w:color w:val="000000"/>
+          <w:sz w:val="20"/>
+          <w:shd w:val="clear" w:color="auto" w:fill="FFFFFF"/>
+        </w:rPr>
+        <w:t>I’m 21 years old from Lithuania. I came to Denmark a year ago to study and to expand my possibilities after finishing education. IT related activities were always my interest and I love getting involved in those big software development projects.</w:t>
+      </w:r>
+    </w:p>
+    <w:p>
+      <w:pPr>
+        <w:rPr>
           <w:color w:val="FF0000"/>
           <w:lang w:val="en-US"/>
         </w:rPr>
@@ -1761,7 +1920,7 @@
           <w:lang w:val="en-US"/>
         </w:rPr>
       </w:pPr>
-      <w:bookmarkStart w:id="3" w:name="_Toc16115390"/>
+      <w:bookmarkStart w:id="4" w:name="_Toc16115390"/>
       <w:r>
         <w:rPr>
           <w:lang w:val="en-US"/>
@@ -1769,7 +1928,7 @@
         <w:lastRenderedPageBreak/>
         <w:t>Project Initiation</w:t>
       </w:r>
-      <w:bookmarkEnd w:id="3"/>
+      <w:bookmarkEnd w:id="4"/>
     </w:p>
     <w:p>
       <w:pPr>
@@ -2015,7 +2174,7 @@
           <w:lang w:val="en-US"/>
         </w:rPr>
       </w:pPr>
-      <w:bookmarkStart w:id="4" w:name="_Toc16115392"/>
+      <w:bookmarkStart w:id="5" w:name="_Toc16115392"/>
       <w:r>
         <w:rPr>
           <w:lang w:val="en-US"/>
@@ -2023,7 +2182,7 @@
         <w:lastRenderedPageBreak/>
         <w:t>Project Execution</w:t>
       </w:r>
-      <w:bookmarkEnd w:id="4"/>
+      <w:bookmarkEnd w:id="5"/>
     </w:p>
     <w:p>
       <w:pPr>
@@ -2252,7 +2411,7 @@
           <w:lang w:val="en-US"/>
         </w:rPr>
       </w:pPr>
-      <w:bookmarkStart w:id="5" w:name="_Toc16115393"/>
+      <w:bookmarkStart w:id="6" w:name="_Toc16115393"/>
       <w:r>
         <w:rPr>
           <w:lang w:val="en-US"/>
@@ -2260,7 +2419,7 @@
         <w:lastRenderedPageBreak/>
         <w:t>Version Control</w:t>
       </w:r>
-      <w:bookmarkEnd w:id="5"/>
+      <w:bookmarkEnd w:id="6"/>
     </w:p>
     <w:p>
       <w:pPr>
@@ -4622,7 +4781,7 @@
           <w:lang w:val="en-US"/>
         </w:rPr>
       </w:pPr>
-      <w:bookmarkStart w:id="6" w:name="_Toc16115394"/>
+      <w:bookmarkStart w:id="7" w:name="_Toc16115394"/>
       <w:r>
         <w:rPr>
           <w:lang w:val="en-US"/>
@@ -4630,7 +4789,7 @@
         <w:lastRenderedPageBreak/>
         <w:t>Personal Reflections</w:t>
       </w:r>
-      <w:bookmarkEnd w:id="6"/>
+      <w:bookmarkEnd w:id="7"/>
     </w:p>
     <w:p>
       <w:pPr>
@@ -5087,18 +5246,163 @@
           <w:sz w:val="20"/>
           <w:lang w:val="en-US"/>
         </w:rPr>
-        <w:t>A possible area of improvement for myself would be communicating with my team members. Occasionally I would change something on my end and forge</w:t>
-      </w:r>
-      <w:bookmarkStart w:id="7" w:name="_GoBack"/>
-      <w:bookmarkEnd w:id="7"/>
-      <w:r>
+        <w:t>A possible area of improvement for myself would be communicating with my team members. Occasionally I would change something on my end and forget to tell them resulting in the change not being reflected in the rest of the project.</w:t>
+      </w:r>
+    </w:p>
+    <w:p>
+      <w:pPr>
         <w:rPr>
           <w:color w:val="000000" w:themeColor="text1"/>
           <w:sz w:val="20"/>
           <w:lang w:val="en-US"/>
         </w:rPr>
-        <w:t>t to tell them resulting in the change not being reflected in the rest of the project.</w:t>
-      </w:r>
+      </w:pPr>
+    </w:p>
+    <w:p>
+      <w:pPr>
+        <w:rPr>
+          <w:b/>
+          <w:color w:val="000000" w:themeColor="text1"/>
+          <w:szCs w:val="22"/>
+          <w:lang w:val="en-US"/>
+        </w:rPr>
+      </w:pPr>
+      <w:proofErr w:type="spellStart"/>
+      <w:r>
+        <w:rPr>
+          <w:b/>
+          <w:color w:val="000000" w:themeColor="text1"/>
+          <w:szCs w:val="22"/>
+          <w:lang w:val="en-US"/>
+        </w:rPr>
+        <w:t>Dziugas</w:t>
+      </w:r>
+      <w:proofErr w:type="spellEnd"/>
+      <w:r>
+        <w:rPr>
+          <w:b/>
+          <w:color w:val="000000" w:themeColor="text1"/>
+          <w:szCs w:val="22"/>
+          <w:lang w:val="en-US"/>
+        </w:rPr>
+        <w:t xml:space="preserve"> </w:t>
+      </w:r>
+      <w:proofErr w:type="spellStart"/>
+      <w:r>
+        <w:rPr>
+          <w:b/>
+          <w:color w:val="000000" w:themeColor="text1"/>
+          <w:szCs w:val="22"/>
+          <w:lang w:val="en-US"/>
+        </w:rPr>
+        <w:t>Austys</w:t>
+      </w:r>
+      <w:proofErr w:type="spellEnd"/>
+    </w:p>
+    <w:p>
+      <w:pPr>
+        <w:rPr>
+          <w:color w:val="000000" w:themeColor="text1"/>
+          <w:sz w:val="20"/>
+          <w:lang w:val="en-US"/>
+        </w:rPr>
+      </w:pPr>
+    </w:p>
+    <w:p>
+      <w:pPr>
+        <w:rPr>
+          <w:color w:val="000000" w:themeColor="text1"/>
+          <w:sz w:val="20"/>
+          <w:lang w:val="en-US"/>
+        </w:rPr>
+      </w:pPr>
+      <w:r>
+        <w:rPr>
+          <w:color w:val="000000" w:themeColor="text1"/>
+          <w:sz w:val="20"/>
+          <w:lang w:val="en-US"/>
+        </w:rPr>
+        <w:t xml:space="preserve">At the beginning of the project I realized that I still lack a lot of knowledge in terms of group work and project work itself. I felt that I could have had contributed more, but </w:t>
+      </w:r>
+      <w:proofErr w:type="spellStart"/>
+      <w:r>
+        <w:rPr>
+          <w:color w:val="000000" w:themeColor="text1"/>
+          <w:sz w:val="20"/>
+          <w:lang w:val="en-US"/>
+        </w:rPr>
+        <w:t>through out</w:t>
+      </w:r>
+      <w:proofErr w:type="spellEnd"/>
+      <w:r>
+        <w:rPr>
+          <w:color w:val="000000" w:themeColor="text1"/>
+          <w:sz w:val="20"/>
+          <w:lang w:val="en-US"/>
+        </w:rPr>
+        <w:t xml:space="preserve"> this project period I changed my perspective on this task. I learned a lot not only about programming or documentation, but also about group work. we managed to meet all the deadlines and come up with the final product.</w:t>
+      </w:r>
+    </w:p>
+    <w:p>
+      <w:pPr>
+        <w:rPr>
+          <w:color w:val="000000" w:themeColor="text1"/>
+          <w:sz w:val="20"/>
+          <w:lang w:val="en-US"/>
+        </w:rPr>
+      </w:pPr>
+      <w:r>
+        <w:rPr>
+          <w:color w:val="000000" w:themeColor="text1"/>
+          <w:sz w:val="20"/>
+          <w:lang w:val="en-US"/>
+        </w:rPr>
+        <w:t xml:space="preserve">The team was almost the same, we had one new member. Although this time the team worked in a more dedicated way, we also had an actual leader with more experience about projects. It helped us to periodize work and manage time. These two things were the biggest problems in our previous semester project. At the beginning, the work was not going as smooth as it should had, but in the time being with a lot of struggle and arguing the team started to work as intended. </w:t>
+      </w:r>
+    </w:p>
+    <w:p>
+      <w:pPr>
+        <w:rPr>
+          <w:color w:val="000000" w:themeColor="text1"/>
+          <w:sz w:val="20"/>
+          <w:lang w:val="en-US"/>
+        </w:rPr>
+      </w:pPr>
+      <w:r>
+        <w:rPr>
+          <w:color w:val="000000" w:themeColor="text1"/>
+          <w:sz w:val="20"/>
+          <w:lang w:val="en-US"/>
+        </w:rPr>
+        <w:lastRenderedPageBreak/>
+        <w:t xml:space="preserve">The most problematic part in this semester project was meeting and discussions because of the summer time and most of us were abroad.  </w:t>
+      </w:r>
+    </w:p>
+    <w:p>
+      <w:pPr>
+        <w:rPr>
+          <w:color w:val="000000" w:themeColor="text1"/>
+          <w:sz w:val="20"/>
+          <w:lang w:val="en-US"/>
+        </w:rPr>
+      </w:pPr>
+      <w:r>
+        <w:rPr>
+          <w:color w:val="000000" w:themeColor="text1"/>
+          <w:sz w:val="20"/>
+          <w:lang w:val="en-US"/>
+        </w:rPr>
+        <w:t xml:space="preserve">After this period, I am happy because I know how the good project should look like. It was challenging, but I feel that I know way more that I knew before this semester project.   </w:t>
+      </w:r>
+    </w:p>
+    <w:p>
+      <w:pPr>
+        <w:rPr>
+          <w:color w:val="000000" w:themeColor="text1"/>
+          <w:sz w:val="20"/>
+          <w:lang w:val="en-US"/>
+        </w:rPr>
+      </w:pPr>
     </w:p>
     <w:p>
       <w:pPr>
@@ -12020,7 +12324,7 @@
 </file>
 
 <file path=customXml/itemProps4.xml><?xml version="1.0" encoding="utf-8"?>
-<ds:datastoreItem xmlns:ds="http://schemas.openxmlformats.org/officeDocument/2006/customXml" ds:itemID="{D270ECD1-AB39-4541-98B4-EE6EABAED152}">
+<ds:datastoreItem xmlns:ds="http://schemas.openxmlformats.org/officeDocument/2006/customXml" ds:itemID="{5944417A-1B4C-4B89-8786-16445F92AA71}">
   <ds:schemaRefs>
     <ds:schemaRef ds:uri="http://schemas.openxmlformats.org/officeDocument/2006/bibliography"/>
   </ds:schemaRefs>

</xml_diff>